<commit_message>
Removed PHIMACCEPT and IREGADJ GUI dialogs
</commit_message>
<xml_diff>
--- a/User manual/MFIT user guide.docx
+++ b/User manual/MFIT user guide.docx
@@ -98,7 +98,13 @@
         <w:t xml:space="preserve">referred to as </w:t>
       </w:r>
       <w:r>
-        <w:t xml:space="preserve">MDMi (Multi Dispersion Model, Instantaneous injection), MDMed (Multi Dispersion Model, exponentially decaying injection), MDP-SFDM (Multi-Double Porosity, Single-Fracture Dispersion Model), and MDP-2RNE (Multi-Double Porosity, two-region non-equilibrium model). </w:t>
+        <w:t xml:space="preserve">MDMi (Multi Dispersion Model, </w:t>
+      </w:r>
+      <w:r>
+        <w:t>i</w:t>
+      </w:r>
+      <w:r>
+        <w:t xml:space="preserve">nstantaneous injection), MDMed (Multi Dispersion Model, exponentially decaying injection), MDP-SFDM (Multi-Double Porosity, Single-Fracture Dispersion Model), and MDP-2RNE (Multi-Double Porosity, two-region non-equilibrium model). </w:t>
       </w:r>
       <w:r>
         <w:t xml:space="preserve">These models </w:t>
@@ -996,10 +1002,10 @@
         <w:t xml:space="preserve">units </w:t>
       </w:r>
       <w:r>
-        <w:t xml:space="preserve">in </w:t>
-      </w:r>
-      <w:r>
-        <w:t>the output file (e.g., concentrations are in g/m</w:t>
+        <w:t>of</w:t>
+      </w:r>
+      <w:r>
+        <w:t xml:space="preserve"> the output file (e.g., concentrations are in g/m</w:t>
       </w:r>
       <w:r>
         <w:rPr>
@@ -1017,10 +1023,7 @@
         <w:t>has been</w:t>
       </w:r>
       <w:r>
-        <w:t xml:space="preserve"> expressed </w:t>
-      </w:r>
-      <w:r>
-        <w:t>in m</w:t>
+        <w:t xml:space="preserve"> expressed in m</w:t>
       </w:r>
       <w:r>
         <w:rPr>
@@ -1029,19 +1032,10 @@
         <w:t>3</w:t>
       </w:r>
       <w:r>
-        <w:t>/s</w:t>
-      </w:r>
-      <w:r>
-        <w:t xml:space="preserve">, the solute-mass in </w:t>
-      </w:r>
-      <w:r>
-        <w:t>g</w:t>
-      </w:r>
-      <w:r>
-        <w:t xml:space="preserve">, </w:t>
-      </w:r>
-      <w:r>
-        <w:t xml:space="preserve">and </w:t>
+        <w:t xml:space="preserve">/s, the solute-mass in </w:t>
+      </w:r>
+      <w:r>
+        <w:t xml:space="preserve">g, and </w:t>
       </w:r>
       <w:r>
         <w:t xml:space="preserve">the </w:t>
@@ -1056,25 +1050,17 @@
         <w:t>are</w:t>
       </w:r>
       <w:r>
-        <w:t xml:space="preserve"> an e</w:t>
+        <w:t xml:space="preserve"> </w:t>
+      </w:r>
+      <w:r>
+        <w:lastRenderedPageBreak/>
+        <w:t>an e</w:t>
       </w:r>
       <w:r>
         <w:t>xample of input file for a two-channel MDMi model</w:t>
       </w:r>
       <w:r>
-        <w:t xml:space="preserve"> and the related </w:t>
-      </w:r>
-      <w:r>
-        <w:t>output file written by the MDMi program</w:t>
-      </w:r>
-      <w:r>
-        <w:t xml:space="preserve">. Only the first lines of the output file (which contains </w:t>
-      </w:r>
-      <w:r>
-        <w:t>500 time-concentration lines</w:t>
-      </w:r>
-      <w:r>
-        <w:t xml:space="preserve">) are shown. </w:t>
+        <w:t xml:space="preserve"> and the related output file written by the MDMi program. Only the first lines of the output file (which contains 500 time-concentration lines) are shown. </w:t>
       </w:r>
     </w:p>
     <w:p>
@@ -1093,7 +1079,7 @@
           <w:noProof/>
         </w:rPr>
         <w:drawing>
-          <wp:inline distT="0" distB="0" distL="0" distR="0" wp14:anchorId="53B8637A" wp14:editId="00ECD441">
+          <wp:inline distT="0" distB="0" distL="0" distR="0" wp14:anchorId="24F226D3" wp14:editId="78C842BE">
             <wp:extent cx="3780000" cy="1818000"/>
             <wp:effectExtent l="0" t="0" r="0" b="0"/>
             <wp:docPr id="1" name="Image 1"/>
@@ -1145,7 +1131,7 @@
           <w:noProof/>
         </w:rPr>
         <w:drawing>
-          <wp:inline distT="0" distB="0" distL="0" distR="0" wp14:anchorId="6E618C4F" wp14:editId="4134CFFB">
+          <wp:inline distT="0" distB="0" distL="0" distR="0" wp14:anchorId="35B567EA" wp14:editId="0B603D46">
             <wp:extent cx="3780000" cy="1857600"/>
             <wp:effectExtent l="0" t="0" r="0" b="0"/>
             <wp:docPr id="2" name="Image 2"/>
@@ -2077,6 +2063,7 @@
           <w:sz w:val="18"/>
           <w:szCs w:val="18"/>
         </w:rPr>
+        <w:lastRenderedPageBreak/>
         <w:t xml:space="preserve">Diffusion parameter (Beta coefficient) of </w:t>
       </w:r>
       <w:r>
@@ -3321,19 +3308,7 @@
         <w:t xml:space="preserve">a folder for the writing of the </w:t>
       </w:r>
       <w:r>
-        <w:t>working (</w:t>
-      </w:r>
-      <w:r>
-        <w:t>temporary</w:t>
-      </w:r>
-      <w:r>
-        <w:t>)</w:t>
-      </w:r>
-      <w:r>
-        <w:t xml:space="preserve"> files </w:t>
-      </w:r>
-      <w:r>
-        <w:t xml:space="preserve">and </w:t>
+        <w:t xml:space="preserve">working (temporary) files and </w:t>
       </w:r>
       <w:r>
         <w:t>model</w:t>
@@ -3408,22 +3383,10 @@
         <w:t xml:space="preserve">will be </w:t>
       </w:r>
       <w:r>
-        <w:t xml:space="preserve">displayed that allows you to set </w:t>
-      </w:r>
-      <w:r>
-        <w:t>the simulation parameters</w:t>
-      </w:r>
-      <w:r>
-        <w:t xml:space="preserve">. </w:t>
-      </w:r>
-      <w:r>
-        <w:t xml:space="preserve">The example shown below is similar to the </w:t>
-      </w:r>
-      <w:r>
-        <w:t xml:space="preserve">two-channel MDMi </w:t>
-      </w:r>
-      <w:r>
-        <w:t>model input.txt file</w:t>
+        <w:t xml:space="preserve">displayed that allows you to set the simulation parameters. </w:t>
+      </w:r>
+      <w:r>
+        <w:t>The example shown below is similar to the two-channel MDMi model input.txt file</w:t>
       </w:r>
       <w:r>
         <w:t xml:space="preserve"> of Fig. #</w:t>
@@ -3438,10 +3401,7 @@
         <w:t xml:space="preserve">The </w:t>
       </w:r>
       <w:r>
-        <w:t>dialog can also</w:t>
-      </w:r>
-      <w:r>
-        <w:t xml:space="preserve"> be filled by importing a</w:t>
+        <w:t>dialog can also be filled by importing a</w:t>
       </w:r>
       <w:r>
         <w:t xml:space="preserve"> </w:t>
@@ -3508,8 +3468,12 @@
         <w:jc w:val="both"/>
       </w:pPr>
       <w:r>
+        <w:rPr>
+          <w:noProof/>
+        </w:rPr>
+        <w:lastRenderedPageBreak/>
         <w:drawing>
-          <wp:inline distT="0" distB="0" distL="0" distR="0" wp14:anchorId="07EF9BF6" wp14:editId="0E3EEA09">
+          <wp:inline distT="0" distB="0" distL="0" distR="0" wp14:anchorId="061B61ED" wp14:editId="63887D1D">
             <wp:extent cx="3780000" cy="3078000"/>
             <wp:effectExtent l="0" t="0" r="0" b="8255"/>
             <wp:docPr id="3" name="Image 3"/>
@@ -3574,31 +3538,10 @@
         <w:t>Transport models | Compute BTC</w:t>
       </w:r>
       <w:r>
-        <w:t>. The simulated BTC will be displayed</w:t>
-      </w:r>
-      <w:r>
-        <w:t xml:space="preserve"> (in blue)</w:t>
-      </w:r>
-      <w:r>
-        <w:t>.</w:t>
-      </w:r>
-      <w:r>
-        <w:t xml:space="preserve"> </w:t>
-      </w:r>
-      <w:r>
-        <w:t xml:space="preserve">By clicking on the bottom- of left-axis black line, a dialog appears which allows to change the </w:t>
-      </w:r>
-      <w:r>
-        <w:t xml:space="preserve">X- </w:t>
-      </w:r>
-      <w:r>
-        <w:t>and</w:t>
-      </w:r>
-      <w:r>
-        <w:t xml:space="preserve"> Y-axis</w:t>
-      </w:r>
-      <w:r>
-        <w:t xml:space="preserve"> ranges.</w:t>
+        <w:t xml:space="preserve">. The simulated BTC will be displayed (in blue). </w:t>
+      </w:r>
+      <w:r>
+        <w:t>By clicking on the bottom- of left-axis black line, a dialog appears which allows to change the X- and Y-axis ranges.</w:t>
       </w:r>
     </w:p>
     <w:p>
@@ -3621,7 +3564,7 @@
           <w:noProof/>
         </w:rPr>
         <w:drawing>
-          <wp:inline distT="0" distB="0" distL="0" distR="0" wp14:anchorId="1F74EB95" wp14:editId="637E7DFB">
+          <wp:inline distT="0" distB="0" distL="0" distR="0" wp14:anchorId="0634AE56" wp14:editId="2E10C2D4">
             <wp:extent cx="3780000" cy="3078000"/>
             <wp:effectExtent l="0" t="0" r="0" b="8255"/>
             <wp:docPr id="4" name="Image 4"/>
@@ -3695,13 +3638,7 @@
         <w:t xml:space="preserve">for saving </w:t>
       </w:r>
       <w:r>
-        <w:t>the simulation parameters and the path of the working directory</w:t>
-      </w:r>
-      <w:r>
-        <w:t xml:space="preserve"> into</w:t>
-      </w:r>
-      <w:r>
-        <w:t xml:space="preserve"> </w:t>
+        <w:t xml:space="preserve">the simulation parameters and the path of the working directory into </w:t>
       </w:r>
       <w:r>
         <w:t>a MFIT file (extension: .mfi)</w:t>
@@ -3711,6 +3648,9 @@
       </w:r>
       <w:r>
         <w:t xml:space="preserve">The MFIT files can be edited with any text editor and can be </w:t>
+      </w:r>
+      <w:r>
+        <w:t>re-</w:t>
       </w:r>
       <w:r>
         <w:t>opened</w:t>
@@ -3799,10 +3739,8 @@
         <w:jc w:val="both"/>
       </w:pPr>
       <w:r>
-        <w:t>Start the MFIT software and s</w:t>
-      </w:r>
-      <w:r>
-        <w:t xml:space="preserve">elect </w:t>
+        <w:lastRenderedPageBreak/>
+        <w:t xml:space="preserve">Start the MFIT software and select </w:t>
       </w:r>
       <w:r>
         <w:rPr>
@@ -3812,10 +3750,7 @@
         <w:t>File | New</w:t>
       </w:r>
       <w:r>
-        <w:t xml:space="preserve"> from the main menu</w:t>
-      </w:r>
-      <w:r>
-        <w:t>.</w:t>
+        <w:t xml:space="preserve"> from the main menu.</w:t>
       </w:r>
     </w:p>
     <w:p>
@@ -3900,7 +3835,13 @@
         <w:t>File | Save As</w:t>
       </w:r>
       <w:r>
-        <w:t xml:space="preserve"> for saving the Time-Concentration-Weight table into a MFIT file (extension: .mfi). The MFIT files can be edited with any text editor and can be opened using the </w:t>
+        <w:t xml:space="preserve"> for saving the Time-Concentration-Weight table into a MFIT file (extension: .mfi). The MFIT files can be edited with any text editor and can be </w:t>
+      </w:r>
+      <w:r>
+        <w:t>re-</w:t>
+      </w:r>
+      <w:r>
+        <w:t xml:space="preserve">opened using the </w:t>
       </w:r>
       <w:r>
         <w:rPr>
@@ -3974,7 +3915,13 @@
         <w:jc w:val="both"/>
       </w:pPr>
       <w:r>
-        <w:t xml:space="preserve">The procedure described above in section 2.2 can be used for simulating a model BTC that will superpose to the observed BTC. A better agreement between the model </w:t>
+        <w:t xml:space="preserve">The procedure described above in section 2.2 can be used for simulating a model BTC that will </w:t>
+      </w:r>
+      <w:r>
+        <w:t xml:space="preserve">plotted in the same graph as </w:t>
+      </w:r>
+      <w:r>
+        <w:t xml:space="preserve">the observed BTC. A better agreement between the model </w:t>
       </w:r>
       <w:r>
         <w:t xml:space="preserve">and observed </w:t>
@@ -3983,19 +3930,7 @@
         <w:t>BTC</w:t>
       </w:r>
       <w:r>
-        <w:t xml:space="preserve">s can be seeked from a </w:t>
-      </w:r>
-      <w:r>
-        <w:t>trial-and-error procedure</w:t>
-      </w:r>
-      <w:r>
-        <w:t xml:space="preserve"> which consists in changing the model parameters, runing again the model, and evaluating (either by « eye » or by computing some error criteria between the </w:t>
-      </w:r>
-      <w:r>
-        <w:t>model and observed BTCs</w:t>
-      </w:r>
-      <w:r>
-        <w:t>) if the new set of model parameters is better (or worse) than the preceeding one.</w:t>
+        <w:t>s can be seeked from a trial-and-error procedure which consists in changing the model parameters, runing again the model, and evaluating (either by « eye » or by computing some error criteria between the model and observed BTCs) if the new set of model parameters is better (or worse) than the preceeding one.</w:t>
       </w:r>
     </w:p>
     <w:p>
@@ -4014,97 +3949,472 @@
         <w:spacing w:before="0" w:line="240" w:lineRule="auto"/>
       </w:pPr>
       <w:r>
-        <w:t>PEST model inversion</w:t>
+        <w:t xml:space="preserve">PEST model inversion </w:t>
+      </w:r>
+    </w:p>
+    <w:p>
+      <w:pPr>
+        <w:spacing w:after="0" w:line="240" w:lineRule="auto"/>
+      </w:pPr>
+    </w:p>
+    <w:p>
+      <w:pPr>
+        <w:spacing w:after="0" w:line="240" w:lineRule="auto"/>
+        <w:jc w:val="both"/>
+      </w:pPr>
+      <w:r>
+        <w:t xml:space="preserve">PEST is a model-independent </w:t>
+      </w:r>
+      <w:r>
+        <w:t>optimizer</w:t>
+      </w:r>
+      <w:r>
+        <w:t xml:space="preserve"> that can </w:t>
+      </w:r>
+      <w:r>
+        <w:t xml:space="preserve">be used for </w:t>
+      </w:r>
+      <w:r>
+        <w:t xml:space="preserve">seeking the set of model parameters that allows the </w:t>
+      </w:r>
+      <w:r>
+        <w:t>« </w:t>
+      </w:r>
+      <w:r>
+        <w:t>best fit</w:t>
+      </w:r>
+      <w:r>
+        <w:t> »</w:t>
+      </w:r>
+      <w:r>
+        <w:t xml:space="preserve"> between the simulated and observed BTCs.</w:t>
+      </w:r>
+      <w:r>
+        <w:t xml:space="preserve"> The objective function that is minimized by PEST may be </w:t>
+      </w:r>
+      <w:r>
+        <w:t xml:space="preserve">expressed </w:t>
+      </w:r>
+      <w:r>
+        <w:t xml:space="preserve">as a </w:t>
+      </w:r>
+      <w:r>
+        <w:t>« </w:t>
+      </w:r>
+      <w:r>
+        <w:t>measurement objective function</w:t>
+      </w:r>
+      <w:r>
+        <w:t> » only</w:t>
+      </w:r>
+      <w:r>
+        <w:t xml:space="preserve">, </w:t>
+      </w:r>
+      <w:r>
+        <w:t>or as the sum of a « measurement objective function » and a « regularization objective function ».</w:t>
       </w:r>
       <w:r>
         <w:t xml:space="preserve"> </w:t>
       </w:r>
-    </w:p>
-    <w:p>
-      <w:pPr>
-        <w:spacing w:after="0" w:line="240" w:lineRule="auto"/>
-      </w:pPr>
-    </w:p>
-    <w:p>
-      <w:pPr>
-        <w:spacing w:after="0" w:line="240" w:lineRule="auto"/>
-      </w:pPr>
-      <w:r>
-        <w:t xml:space="preserve">PEST is a model-independent </w:t>
-      </w:r>
-      <w:r>
-        <w:t>optimizer</w:t>
-      </w:r>
-      <w:r>
-        <w:t xml:space="preserve"> that can </w:t>
-      </w:r>
-      <w:r>
-        <w:t xml:space="preserve">be used for </w:t>
-      </w:r>
-      <w:r>
-        <w:t xml:space="preserve">seeking the set of model parameters that allows the </w:t>
-      </w:r>
-      <w:r>
-        <w:t>« </w:t>
-      </w:r>
-      <w:r>
-        <w:t>best fit</w:t>
-      </w:r>
-      <w:r>
-        <w:t> »</w:t>
-      </w:r>
-      <w:r>
-        <w:t xml:space="preserve"> between the simulated and observed BTCs.</w:t>
-      </w:r>
-    </w:p>
-    <w:p>
-      <w:pPr>
-        <w:spacing w:after="0" w:line="240" w:lineRule="auto"/>
-      </w:pPr>
+      <w:r>
+        <w:t xml:space="preserve">The measurement objective function is defined as </w:t>
+      </w:r>
+      <w:r>
+        <w:t xml:space="preserve">the </w:t>
+      </w:r>
+      <w:r>
+        <w:t>sum of squared weighted residuals</w:t>
+      </w:r>
+      <w:r>
+        <w:t xml:space="preserve"> between the observed and the simulated c(t) values</w:t>
+      </w:r>
+      <w:r>
+        <w:t xml:space="preserve">. The </w:t>
+      </w:r>
+      <w:r>
+        <w:t>weight</w:t>
+      </w:r>
+      <w:r>
+        <w:t xml:space="preserve"> </w:t>
+      </w:r>
+      <w:r>
+        <w:t>value</w:t>
+      </w:r>
+      <w:r>
+        <w:t xml:space="preserve"> assigned to each time-concentration line in the observation table (see Section 3)</w:t>
+      </w:r>
+      <w:r>
+        <w:t xml:space="preserve"> has a direct influence on the computation of the measurement objective function</w:t>
+      </w:r>
+      <w:r>
+        <w:t xml:space="preserve"> and therefore on the optimization results</w:t>
+      </w:r>
+      <w:r>
+        <w:t xml:space="preserve">. </w:t>
+      </w:r>
+      <w:r>
+        <w:t>If the same weight-value (e.g.</w:t>
+      </w:r>
+      <w:r>
+        <w:t>,</w:t>
+      </w:r>
+      <w:r>
+        <w:t xml:space="preserve"> 1.0) is set for each line, PEST will pay the same attention to each concentration value and will search for the best overall model-curve fitting of the tracer BTC. If you prefer to promote the model fit on a specific part of the tracer BTC (e.g., the concentration peak), use higher relative weight values for the related lines (or lower relative weight values for the other lines).</w:t>
+      </w:r>
+      <w:r>
+        <w:t xml:space="preserve"> </w:t>
+      </w:r>
+      <w:r>
+        <w:t xml:space="preserve">The regularization objective function </w:t>
+      </w:r>
+      <w:r>
+        <w:t>acts as a penalty function for deviations from some preferred parameter conditions. Two options have been implemented in MFIT. The first option allows to identify the solution that is the closest to some prior estimates of the model parameters. With the second option, the optimization process seeks a solution for which the model-parameter values for the different channels are as close as possible from each other (for a given parameter type).</w:t>
+      </w:r>
+      <w:r>
+        <w:t xml:space="preserve"> The steps for optimizing a MFIT transport model are as follows:</w:t>
+      </w:r>
+    </w:p>
+    <w:p>
+      <w:pPr>
+        <w:pStyle w:val="Paragraphedeliste"/>
+        <w:numPr>
+          <w:ilvl w:val="0"/>
+          <w:numId w:val="10"/>
+        </w:numPr>
+        <w:spacing w:after="0" w:line="240" w:lineRule="auto"/>
+        <w:jc w:val="both"/>
+      </w:pPr>
+      <w:r>
+        <w:t>Import BTC data</w:t>
+      </w:r>
+      <w:r>
+        <w:t xml:space="preserve"> (see Section 3)</w:t>
+      </w:r>
+    </w:p>
+    <w:p>
+      <w:pPr>
+        <w:pStyle w:val="Paragraphedeliste"/>
+        <w:numPr>
+          <w:ilvl w:val="0"/>
+          <w:numId w:val="10"/>
+        </w:numPr>
+        <w:spacing w:after="0" w:line="240" w:lineRule="auto"/>
+        <w:jc w:val="both"/>
+      </w:pPr>
+      <w:r>
+        <w:t>Choose and run one of the four MFIT transport problems</w:t>
+      </w:r>
+      <w:r>
+        <w:t xml:space="preserve">, using trial-and-error as a first optimization </w:t>
+      </w:r>
+      <w:r>
+        <w:t>method</w:t>
+      </w:r>
+      <w:r>
+        <w:t xml:space="preserve"> (see Section 2.2)</w:t>
+      </w:r>
+      <w:r>
+        <w:t xml:space="preserve">. </w:t>
+      </w:r>
+    </w:p>
+    <w:p>
+      <w:pPr>
+        <w:pStyle w:val="Paragraphedeliste"/>
+        <w:numPr>
+          <w:ilvl w:val="0"/>
+          <w:numId w:val="10"/>
+        </w:numPr>
+        <w:spacing w:after="0" w:line="240" w:lineRule="auto"/>
+        <w:jc w:val="both"/>
+      </w:pPr>
+      <w:r>
+        <w:lastRenderedPageBreak/>
+        <w:t>Select</w:t>
+      </w:r>
+      <w:r>
+        <w:t xml:space="preserve"> </w:t>
+      </w:r>
+      <w:r>
+        <w:rPr>
+          <w:b/>
+          <w:bCs/>
+        </w:rPr>
+        <w:t>Pest | Options</w:t>
+      </w:r>
+      <w:r>
+        <w:t xml:space="preserve"> from the main menu. </w:t>
+      </w:r>
+      <w:r>
+        <w:t xml:space="preserve">A </w:t>
+      </w:r>
+      <w:r>
+        <w:t xml:space="preserve">tab </w:t>
+      </w:r>
+      <w:r>
+        <w:t>dialog will be displayed that allows to set</w:t>
+      </w:r>
+      <w:r>
+        <w:t xml:space="preserve"> the PEST options.</w:t>
+      </w:r>
+      <w:r>
+        <w:t xml:space="preserve"> </w:t>
+      </w:r>
+      <w:r>
+        <w:t xml:space="preserve">The default settings </w:t>
+      </w:r>
+      <w:r>
+        <w:t xml:space="preserve">of the first tab are appropriate in most cases. </w:t>
+      </w:r>
+      <w:r>
+        <w:t>For instance, u</w:t>
+      </w:r>
+      <w:r>
+        <w:t xml:space="preserve">nchecking the first check box will force PEST to compute all the </w:t>
+      </w:r>
+      <w:r>
+        <w:t>Jacobian matrix</w:t>
+      </w:r>
+      <w:r>
+        <w:t xml:space="preserve"> </w:t>
+      </w:r>
+      <w:r>
+        <w:t>derivatives</w:t>
+      </w:r>
+      <w:r>
+        <w:t xml:space="preserve"> </w:t>
+      </w:r>
+      <w:r>
+        <w:t>using finite differences, which is both time consuming and less accurate.</w:t>
+      </w:r>
+      <w:r>
+        <w:t xml:space="preserve"> The secon</w:t>
+      </w:r>
+      <w:r>
+        <w:t>d</w:t>
+      </w:r>
+      <w:r>
+        <w:t xml:space="preserve"> tab of the dialog allows </w:t>
+      </w:r>
+      <w:r>
+        <w:t xml:space="preserve">to add </w:t>
+      </w:r>
+      <w:r>
+        <w:t xml:space="preserve">some </w:t>
+      </w:r>
+      <w:r>
+        <w:t xml:space="preserve">« preferred value » of « preferred </w:t>
+      </w:r>
+      <w:r>
+        <w:t>homogeneity</w:t>
+      </w:r>
+      <w:r>
+        <w:t xml:space="preserve"> » </w:t>
+      </w:r>
+      <w:r>
+        <w:t xml:space="preserve">Tikhonov regularization </w:t>
+      </w:r>
+      <w:r>
+        <w:t>constraints to the optimization process.</w:t>
+      </w:r>
+      <w:r>
+        <w:t xml:space="preserve"> </w:t>
+      </w:r>
+      <w:r>
+        <w:t xml:space="preserve">The variable PHIMLIM controls the trade-off between the </w:t>
+      </w:r>
+      <w:r>
+        <w:t>model curve-fitting of the observed BTC and the regularization constraints</w:t>
+      </w:r>
+      <w:r>
+        <w:t xml:space="preserve">, i.e. </w:t>
+      </w:r>
+      <w:r>
+        <w:t>adherence</w:t>
+      </w:r>
+      <w:r>
+        <w:t xml:space="preserve"> </w:t>
+      </w:r>
+      <w:r>
+        <w:t>to preferred homogeneity or preferred value conditions</w:t>
+      </w:r>
+      <w:r>
+        <w:t xml:space="preserve">. </w:t>
+      </w:r>
+      <w:r>
+        <w:t xml:space="preserve">As discussed in the PEST documentation, </w:t>
+      </w:r>
+      <w:r>
+        <w:t xml:space="preserve">a suitable </w:t>
+      </w:r>
+      <w:r>
+        <w:t xml:space="preserve">value for PHIMLIM </w:t>
+      </w:r>
+      <w:r>
+        <w:t xml:space="preserve">can be </w:t>
+      </w:r>
+      <w:r>
+        <w:t xml:space="preserve">determined by first running PEST without Tikhonov regularization, determining the measurement objective function achieved by PEST, </w:t>
+      </w:r>
+      <w:r>
+        <w:t xml:space="preserve">and then </w:t>
+      </w:r>
+      <w:r>
+        <w:t>setting PHIMLIM 5 to 10 percent higher t</w:t>
+      </w:r>
       <w:bookmarkStart w:id="0" w:name="_GoBack"/>
       <w:bookmarkEnd w:id="0"/>
-    </w:p>
-    <w:p>
-      <w:pPr>
-        <w:spacing w:after="0" w:line="240" w:lineRule="auto"/>
-        <w:jc w:val="both"/>
-      </w:pPr>
-    </w:p>
-    <w:p>
-      <w:pPr>
-        <w:spacing w:after="0" w:line="240" w:lineRule="auto"/>
-        <w:jc w:val="both"/>
-      </w:pPr>
-      <w:r>
-        <w:t xml:space="preserve">for </w:t>
-      </w:r>
-      <w:r>
-        <w:t xml:space="preserve">computing the </w:t>
-      </w:r>
-      <w:r>
-        <w:t xml:space="preserve">measurement </w:t>
-      </w:r>
-      <w:r>
-        <w:t>objective function</w:t>
-      </w:r>
-      <w:r>
-        <w:t xml:space="preserve">, which is defined as the </w:t>
-      </w:r>
-      <w:r>
-        <w:t>sum of squared weighted residuals</w:t>
-      </w:r>
-      <w:r>
-        <w:t xml:space="preserve"> between the observed and the simulated c(t) values. If the same weight-value (e.g.</w:t>
-      </w:r>
-      <w:r>
-        <w:t>,</w:t>
-      </w:r>
-      <w:r>
-        <w:t xml:space="preserve"> 1.0) is set for each line, PEST will pay the same attention to each concentration value and will search for the best overall model-curve fitting of the tracer BTC. If you prefer to promote the model fit on a specific part of the tracer BTC (e.g., the concentration peak), use higher relative weight values for the related lines (or lower relative weight values for the other lines). </w:t>
-      </w:r>
-    </w:p>
-    <w:p>
-      <w:pPr>
+      <w:r>
+        <w:t>o this value.</w:t>
+      </w:r>
+      <w:r>
+        <w:t xml:space="preserve"> </w:t>
+      </w:r>
+    </w:p>
+    <w:p>
+      <w:pPr>
+        <w:pStyle w:val="Paragraphedeliste"/>
+        <w:numPr>
+          <w:ilvl w:val="0"/>
+          <w:numId w:val="10"/>
+        </w:numPr>
+        <w:spacing w:after="0" w:line="240" w:lineRule="auto"/>
+        <w:jc w:val="both"/>
+      </w:pPr>
+    </w:p>
+    <w:p>
+      <w:pPr>
+        <w:pStyle w:val="Paragraphedeliste"/>
+        <w:numPr>
+          <w:ilvl w:val="0"/>
+          <w:numId w:val="10"/>
+        </w:numPr>
+        <w:spacing w:after="0" w:line="240" w:lineRule="auto"/>
+        <w:jc w:val="both"/>
+      </w:pPr>
+    </w:p>
+    <w:p>
+      <w:pPr>
+        <w:pStyle w:val="Paragraphedeliste"/>
+        <w:numPr>
+          <w:ilvl w:val="0"/>
+          <w:numId w:val="10"/>
+        </w:numPr>
+        <w:spacing w:after="0" w:line="240" w:lineRule="auto"/>
+        <w:jc w:val="both"/>
+      </w:pPr>
+      <w:r>
+        <w:t xml:space="preserve">is the target measurement objective function. </w:t>
+      </w:r>
+    </w:p>
+    <w:p>
+      <w:pPr>
+        <w:pStyle w:val="Paragraphedeliste"/>
+        <w:numPr>
+          <w:ilvl w:val="0"/>
+          <w:numId w:val="10"/>
+        </w:numPr>
+        <w:spacing w:after="0" w:line="240" w:lineRule="auto"/>
+        <w:jc w:val="both"/>
+      </w:pPr>
+    </w:p>
+    <w:p>
+      <w:pPr>
+        <w:pStyle w:val="Paragraphedeliste"/>
+        <w:numPr>
+          <w:ilvl w:val="0"/>
+          <w:numId w:val="10"/>
+        </w:numPr>
+        <w:spacing w:after="0" w:line="240" w:lineRule="auto"/>
+        <w:jc w:val="both"/>
+      </w:pPr>
+    </w:p>
+    <w:p>
+      <w:pPr>
+        <w:pStyle w:val="Paragraphedeliste"/>
+        <w:numPr>
+          <w:ilvl w:val="0"/>
+          <w:numId w:val="10"/>
+        </w:numPr>
+        <w:spacing w:after="0" w:line="240" w:lineRule="auto"/>
+        <w:jc w:val="both"/>
+      </w:pPr>
+      <w:r>
+        <w:t xml:space="preserve">The reader is referred to the PEST documentation for more information about the </w:t>
+      </w:r>
+      <w:r>
+        <w:t>recommended values for the PHIMLIM and PHIMACCEPT variables, as well as for more * about the .</w:t>
+      </w:r>
+    </w:p>
+    <w:p>
+      <w:pPr>
+        <w:pStyle w:val="Paragraphedeliste"/>
+        <w:numPr>
+          <w:ilvl w:val="0"/>
+          <w:numId w:val="10"/>
+        </w:numPr>
+        <w:spacing w:after="0" w:line="240" w:lineRule="auto"/>
+        <w:jc w:val="both"/>
+      </w:pPr>
+    </w:p>
+    <w:p>
+      <w:pPr>
+        <w:pStyle w:val="Paragraphedeliste"/>
+        <w:numPr>
+          <w:ilvl w:val="0"/>
+          <w:numId w:val="10"/>
+        </w:numPr>
+        <w:spacing w:after="0" w:line="240" w:lineRule="auto"/>
+        <w:jc w:val="both"/>
+      </w:pPr>
+      <w:r>
+        <w:t xml:space="preserve"> </w:t>
+      </w:r>
+      <w:r>
+        <w:t xml:space="preserve">The third tab is for setting the termination criteria for the </w:t>
+      </w:r>
+      <w:r>
+        <w:t>PEST optimization</w:t>
+      </w:r>
+      <w:r>
+        <w:t xml:space="preserve"> of model parameters</w:t>
+      </w:r>
+      <w:r>
+        <w:t>.</w:t>
+      </w:r>
+      <w:r>
+        <w:t xml:space="preserve"> </w:t>
+      </w:r>
+      <w:r>
+        <w:t xml:space="preserve">The fouth and last tab is </w:t>
+      </w:r>
+      <w:r>
+        <w:t xml:space="preserve">that </w:t>
+      </w:r>
+      <w:r>
+        <w:t>can be modified from t</w:t>
+      </w:r>
+      <w:r>
+        <w:t>he option window dialog.</w:t>
+      </w:r>
+    </w:p>
+    <w:p>
+      <w:pPr>
+        <w:pStyle w:val="Paragraphedeliste"/>
+        <w:numPr>
+          <w:ilvl w:val="0"/>
+          <w:numId w:val="10"/>
+        </w:numPr>
+        <w:spacing w:after="0" w:line="240" w:lineRule="auto"/>
+        <w:jc w:val="both"/>
+      </w:pPr>
+    </w:p>
+    <w:p>
+      <w:pPr>
+        <w:pStyle w:val="Paragraphedeliste"/>
+        <w:numPr>
+          <w:ilvl w:val="0"/>
+          <w:numId w:val="10"/>
+        </w:numPr>
         <w:spacing w:after="0" w:line="240" w:lineRule="auto"/>
         <w:jc w:val="both"/>
       </w:pPr>
@@ -4173,6 +4483,95 @@
 <file path=word/numbering.xml><?xml version="1.0" encoding="utf-8"?>
 <w:numbering xmlns:wpc="http://schemas.microsoft.com/office/word/2010/wordprocessingCanvas" xmlns:cx="http://schemas.microsoft.com/office/drawing/2014/chartex" xmlns:cx1="http://schemas.microsoft.com/office/drawing/2015/9/8/chartex" xmlns:cx2="http://schemas.microsoft.com/office/drawing/2015/10/21/chartex" xmlns:cx3="http://schemas.microsoft.com/office/drawing/2016/5/9/chartex" xmlns:cx4="http://schemas.microsoft.com/office/drawing/2016/5/10/chartex" xmlns:cx5="http://schemas.microsoft.com/office/drawing/2016/5/11/chartex" xmlns:cx6="http://schemas.microsoft.com/office/drawing/2016/5/12/chartex" xmlns:cx7="http://schemas.microsoft.com/office/drawing/2016/5/13/chartex" xmlns:cx8="http://schemas.microsoft.com/office/drawing/2016/5/14/chartex" xmlns:mc="http://schemas.openxmlformats.org/markup-compatibility/2006" xmlns:aink="http://schemas.microsoft.com/office/drawing/2016/ink" xmlns:am3d="http://schemas.microsoft.com/office/drawing/2017/model3d" xmlns:o="urn:schemas-microsoft-com:office:office" xmlns:r="http://schemas.openxmlformats.org/officeDocument/2006/relationships" xmlns:m="http://schemas.openxmlformats.org/officeDocument/2006/math" xmlns:v="urn:schemas-microsoft-com:vml" xmlns:wp14="http://schemas.microsoft.com/office/word/2010/wordprocessingDrawing" xmlns:wp="http://schemas.openxmlformats.org/drawingml/2006/wordprocessingDrawing" xmlns:w10="urn:schemas-microsoft-com:office:word" xmlns:w="http://schemas.openxmlformats.org/wordprocessingml/2006/main" xmlns:w14="http://schemas.microsoft.com/office/word/2010/wordml" xmlns:w15="http://schemas.microsoft.com/office/word/2012/wordml" xmlns:w16cid="http://schemas.microsoft.com/office/word/2016/wordml/cid" xmlns:w16se="http://schemas.microsoft.com/office/word/2015/wordml/symex" xmlns:wpg="http://schemas.microsoft.com/office/word/2010/wordprocessingGroup" xmlns:wpi="http://schemas.microsoft.com/office/word/2010/wordprocessingInk" xmlns:wne="http://schemas.microsoft.com/office/word/2006/wordml" xmlns:wps="http://schemas.microsoft.com/office/word/2010/wordprocessingShape" mc:Ignorable="w14 w15 w16se w16cid wp14">
   <w:abstractNum w:abstractNumId="0" w15:restartNumberingAfterBreak="0">
+    <w:nsid w:val="06CE41CB"/>
+    <w:multiLevelType w:val="hybridMultilevel"/>
+    <w:tmpl w:val="CD64FF7A"/>
+    <w:lvl w:ilvl="0" w:tplc="040C000F">
+      <w:start w:val="1"/>
+      <w:numFmt w:val="decimal"/>
+      <w:lvlText w:val="%1."/>
+      <w:lvlJc w:val="left"/>
+      <w:pPr>
+        <w:ind w:left="360" w:hanging="360"/>
+      </w:pPr>
+      <w:rPr>
+        <w:rFonts w:hint="default"/>
+      </w:rPr>
+    </w:lvl>
+    <w:lvl w:ilvl="1" w:tplc="040C0019" w:tentative="1">
+      <w:start w:val="1"/>
+      <w:numFmt w:val="lowerLetter"/>
+      <w:lvlText w:val="%2."/>
+      <w:lvlJc w:val="left"/>
+      <w:pPr>
+        <w:ind w:left="1080" w:hanging="360"/>
+      </w:pPr>
+    </w:lvl>
+    <w:lvl w:ilvl="2" w:tplc="040C001B" w:tentative="1">
+      <w:start w:val="1"/>
+      <w:numFmt w:val="lowerRoman"/>
+      <w:lvlText w:val="%3."/>
+      <w:lvlJc w:val="right"/>
+      <w:pPr>
+        <w:ind w:left="1800" w:hanging="180"/>
+      </w:pPr>
+    </w:lvl>
+    <w:lvl w:ilvl="3" w:tplc="040C000F" w:tentative="1">
+      <w:start w:val="1"/>
+      <w:numFmt w:val="decimal"/>
+      <w:lvlText w:val="%4."/>
+      <w:lvlJc w:val="left"/>
+      <w:pPr>
+        <w:ind w:left="2520" w:hanging="360"/>
+      </w:pPr>
+    </w:lvl>
+    <w:lvl w:ilvl="4" w:tplc="040C0019" w:tentative="1">
+      <w:start w:val="1"/>
+      <w:numFmt w:val="lowerLetter"/>
+      <w:lvlText w:val="%5."/>
+      <w:lvlJc w:val="left"/>
+      <w:pPr>
+        <w:ind w:left="3240" w:hanging="360"/>
+      </w:pPr>
+    </w:lvl>
+    <w:lvl w:ilvl="5" w:tplc="040C001B" w:tentative="1">
+      <w:start w:val="1"/>
+      <w:numFmt w:val="lowerRoman"/>
+      <w:lvlText w:val="%6."/>
+      <w:lvlJc w:val="right"/>
+      <w:pPr>
+        <w:ind w:left="3960" w:hanging="180"/>
+      </w:pPr>
+    </w:lvl>
+    <w:lvl w:ilvl="6" w:tplc="040C000F" w:tentative="1">
+      <w:start w:val="1"/>
+      <w:numFmt w:val="decimal"/>
+      <w:lvlText w:val="%7."/>
+      <w:lvlJc w:val="left"/>
+      <w:pPr>
+        <w:ind w:left="4680" w:hanging="360"/>
+      </w:pPr>
+    </w:lvl>
+    <w:lvl w:ilvl="7" w:tplc="040C0019" w:tentative="1">
+      <w:start w:val="1"/>
+      <w:numFmt w:val="lowerLetter"/>
+      <w:lvlText w:val="%8."/>
+      <w:lvlJc w:val="left"/>
+      <w:pPr>
+        <w:ind w:left="5400" w:hanging="360"/>
+      </w:pPr>
+    </w:lvl>
+    <w:lvl w:ilvl="8" w:tplc="040C001B" w:tentative="1">
+      <w:start w:val="1"/>
+      <w:numFmt w:val="lowerRoman"/>
+      <w:lvlText w:val="%9."/>
+      <w:lvlJc w:val="right"/>
+      <w:pPr>
+        <w:ind w:left="6120" w:hanging="180"/>
+      </w:pPr>
+    </w:lvl>
+  </w:abstractNum>
+  <w:abstractNum w:abstractNumId="1" w15:restartNumberingAfterBreak="0">
     <w:nsid w:val="182E570C"/>
     <w:multiLevelType w:val="multilevel"/>
     <w:tmpl w:val="FA82DACE"/>
@@ -4293,7 +4692,7 @@
       </w:rPr>
     </w:lvl>
   </w:abstractNum>
-  <w:abstractNum w:abstractNumId="1" w15:restartNumberingAfterBreak="0">
+  <w:abstractNum w:abstractNumId="2" w15:restartNumberingAfterBreak="0">
     <w:nsid w:val="1EE61629"/>
     <w:multiLevelType w:val="multilevel"/>
     <w:tmpl w:val="6FC2E2DC"/>
@@ -4414,7 +4813,7 @@
       </w:rPr>
     </w:lvl>
   </w:abstractNum>
-  <w:abstractNum w:abstractNumId="2" w15:restartNumberingAfterBreak="0">
+  <w:abstractNum w:abstractNumId="3" w15:restartNumberingAfterBreak="0">
     <w:nsid w:val="312058E5"/>
     <w:multiLevelType w:val="multilevel"/>
     <w:tmpl w:val="6FC2E2DC"/>
@@ -4535,7 +4934,7 @@
       </w:rPr>
     </w:lvl>
   </w:abstractNum>
-  <w:abstractNum w:abstractNumId="3" w15:restartNumberingAfterBreak="0">
+  <w:abstractNum w:abstractNumId="4" w15:restartNumberingAfterBreak="0">
     <w:nsid w:val="3F251E53"/>
     <w:multiLevelType w:val="multilevel"/>
     <w:tmpl w:val="FA82DACE"/>
@@ -4656,7 +5055,7 @@
       </w:rPr>
     </w:lvl>
   </w:abstractNum>
-  <w:abstractNum w:abstractNumId="4" w15:restartNumberingAfterBreak="0">
+  <w:abstractNum w:abstractNumId="5" w15:restartNumberingAfterBreak="0">
     <w:nsid w:val="40565503"/>
     <w:multiLevelType w:val="multilevel"/>
     <w:tmpl w:val="EC00660E"/>
@@ -4777,7 +5176,7 @@
       </w:rPr>
     </w:lvl>
   </w:abstractNum>
-  <w:abstractNum w:abstractNumId="5" w15:restartNumberingAfterBreak="0">
+  <w:abstractNum w:abstractNumId="6" w15:restartNumberingAfterBreak="0">
     <w:nsid w:val="46C523D6"/>
     <w:multiLevelType w:val="hybridMultilevel"/>
     <w:tmpl w:val="8DB25B64"/>
@@ -4866,7 +5265,7 @@
       </w:pPr>
     </w:lvl>
   </w:abstractNum>
-  <w:abstractNum w:abstractNumId="6" w15:restartNumberingAfterBreak="0">
+  <w:abstractNum w:abstractNumId="7" w15:restartNumberingAfterBreak="0">
     <w:nsid w:val="481D3CD0"/>
     <w:multiLevelType w:val="multilevel"/>
     <w:tmpl w:val="FA82DACE"/>
@@ -4987,7 +5386,7 @@
       </w:rPr>
     </w:lvl>
   </w:abstractNum>
-  <w:abstractNum w:abstractNumId="7" w15:restartNumberingAfterBreak="0">
+  <w:abstractNum w:abstractNumId="8" w15:restartNumberingAfterBreak="0">
     <w:nsid w:val="4C3E256A"/>
     <w:multiLevelType w:val="multilevel"/>
     <w:tmpl w:val="FA82DACE"/>
@@ -5108,7 +5507,7 @@
       </w:rPr>
     </w:lvl>
   </w:abstractNum>
-  <w:abstractNum w:abstractNumId="8" w15:restartNumberingAfterBreak="0">
+  <w:abstractNum w:abstractNumId="9" w15:restartNumberingAfterBreak="0">
     <w:nsid w:val="57F938E4"/>
     <w:multiLevelType w:val="multilevel"/>
     <w:tmpl w:val="E58A955E"/>
@@ -5230,31 +5629,34 @@
     </w:lvl>
   </w:abstractNum>
   <w:num w:numId="1">
+    <w:abstractNumId w:val="6"/>
+  </w:num>
+  <w:num w:numId="2">
+    <w:abstractNumId w:val="2"/>
+  </w:num>
+  <w:num w:numId="3">
+    <w:abstractNumId w:val="3"/>
+  </w:num>
+  <w:num w:numId="4">
     <w:abstractNumId w:val="5"/>
   </w:num>
-  <w:num w:numId="2">
+  <w:num w:numId="5">
+    <w:abstractNumId w:val="9"/>
+  </w:num>
+  <w:num w:numId="6">
+    <w:abstractNumId w:val="8"/>
+  </w:num>
+  <w:num w:numId="7">
     <w:abstractNumId w:val="1"/>
   </w:num>
-  <w:num w:numId="3">
-    <w:abstractNumId w:val="2"/>
+  <w:num w:numId="8">
+    <w:abstractNumId w:val="7"/>
   </w:num>
-  <w:num w:numId="4">
+  <w:num w:numId="9">
     <w:abstractNumId w:val="4"/>
   </w:num>
-  <w:num w:numId="5">
-    <w:abstractNumId w:val="8"/>
-  </w:num>
-  <w:num w:numId="6">
-    <w:abstractNumId w:val="7"/>
-  </w:num>
-  <w:num w:numId="7">
+  <w:num w:numId="10">
     <w:abstractNumId w:val="0"/>
-  </w:num>
-  <w:num w:numId="8">
-    <w:abstractNumId w:val="6"/>
-  </w:num>
-  <w:num w:numId="9">
-    <w:abstractNumId w:val="3"/>
   </w:num>
 </w:numbering>
 </file>
@@ -5382,6 +5784,7 @@
     <w:lsdException w:name="HTML Sample" w:semiHidden="1" w:unhideWhenUsed="1"/>
     <w:lsdException w:name="HTML Typewriter" w:semiHidden="1" w:unhideWhenUsed="1"/>
     <w:lsdException w:name="HTML Variable" w:semiHidden="1" w:unhideWhenUsed="1"/>
+    <w:lsdException w:name="Normal Table" w:semiHidden="1" w:unhideWhenUsed="1"/>
     <w:lsdException w:name="annotation subject" w:semiHidden="1" w:unhideWhenUsed="1"/>
     <w:lsdException w:name="No List" w:semiHidden="1" w:unhideWhenUsed="1"/>
     <w:lsdException w:name="Outline List 1" w:semiHidden="1" w:unhideWhenUsed="1"/>
@@ -5427,9 +5830,11 @@
     <w:lsdException w:name="Table Subtle 1" w:semiHidden="1" w:unhideWhenUsed="1"/>
     <w:lsdException w:name="Table Subtle 2" w:semiHidden="1" w:unhideWhenUsed="1"/>
     <w:lsdException w:name="Table Web 1" w:semiHidden="1" w:unhideWhenUsed="1"/>
+    <w:lsdException w:name="Table Web 2" w:semiHidden="1" w:unhideWhenUsed="1"/>
     <w:lsdException w:name="Table Web 3" w:semiHidden="1" w:unhideWhenUsed="1"/>
     <w:lsdException w:name="Balloon Text" w:semiHidden="1" w:unhideWhenUsed="1"/>
     <w:lsdException w:name="Table Grid" w:uiPriority="39"/>
+    <w:lsdException w:name="Table Theme" w:semiHidden="1" w:unhideWhenUsed="1"/>
     <w:lsdException w:name="Placeholder Text" w:semiHidden="1"/>
     <w:lsdException w:name="No Spacing" w:uiPriority="1" w:qFormat="1"/>
     <w:lsdException w:name="Light Shading" w:uiPriority="60"/>
@@ -6190,7 +6595,7 @@
 </file>
 
 <file path=customXml/itemProps1.xml><?xml version="1.0" encoding="utf-8"?>
-<ds:datastoreItem xmlns:ds="http://schemas.openxmlformats.org/officeDocument/2006/customXml" ds:itemID="{9B106593-9E86-47B5-9670-E2A7B5E150ED}">
+<ds:datastoreItem xmlns:ds="http://schemas.openxmlformats.org/officeDocument/2006/customXml" ds:itemID="{461DE6BD-662C-43DD-AB1B-49315276EFA0}">
   <ds:schemaRefs>
     <ds:schemaRef ds:uri="http://schemas.openxmlformats.org/officeDocument/2006/bibliography"/>
   </ds:schemaRefs>

</xml_diff>

<commit_message>
Removed RLAMFAC and BOUNDSCALE GUI dialogs
</commit_message>
<xml_diff>
--- a/User manual/MFIT user guide.docx
+++ b/User manual/MFIT user guide.docx
@@ -4029,19 +4029,7 @@
         <w:t xml:space="preserve"> between the observed and the simulated c(t) values</w:t>
       </w:r>
       <w:r>
-        <w:t xml:space="preserve">. The </w:t>
-      </w:r>
-      <w:r>
-        <w:t>weight</w:t>
-      </w:r>
-      <w:r>
-        <w:t xml:space="preserve"> </w:t>
-      </w:r>
-      <w:r>
-        <w:t>value</w:t>
-      </w:r>
-      <w:r>
-        <w:t xml:space="preserve"> assigned to each time-concentration line in the observation table (see Section 3)</w:t>
+        <w:t>. The weight value assigned to each time-concentration line in the observation table (see Section 3)</w:t>
       </w:r>
       <w:r>
         <w:t xml:space="preserve"> has a direct influence on the computation of the measurement objective function</w:t>
@@ -4145,130 +4133,13 @@
         <w:t xml:space="preserve"> from the main menu. </w:t>
       </w:r>
       <w:r>
-        <w:t xml:space="preserve">A </w:t>
-      </w:r>
-      <w:r>
-        <w:t xml:space="preserve">tab </w:t>
-      </w:r>
-      <w:r>
-        <w:t>dialog will be displayed that allows to set</w:t>
-      </w:r>
-      <w:r>
-        <w:t xml:space="preserve"> the PEST options.</w:t>
+        <w:t>A tab dialog will be displayed that allows to set the PEST options.</w:t>
       </w:r>
       <w:r>
         <w:t xml:space="preserve"> </w:t>
-      </w:r>
-      <w:r>
-        <w:t xml:space="preserve">The default settings </w:t>
-      </w:r>
-      <w:r>
-        <w:t xml:space="preserve">of the first tab are appropriate in most cases. </w:t>
-      </w:r>
-      <w:r>
-        <w:t>For instance, u</w:t>
-      </w:r>
-      <w:r>
-        <w:t xml:space="preserve">nchecking the first check box will force PEST to compute all the </w:t>
-      </w:r>
-      <w:r>
-        <w:t>Jacobian matrix</w:t>
-      </w:r>
-      <w:r>
-        <w:t xml:space="preserve"> </w:t>
-      </w:r>
-      <w:r>
-        <w:t>derivatives</w:t>
-      </w:r>
-      <w:r>
-        <w:t xml:space="preserve"> </w:t>
-      </w:r>
-      <w:r>
-        <w:t>using finite differences, which is both time consuming and less accurate.</w:t>
-      </w:r>
-      <w:r>
-        <w:t xml:space="preserve"> The secon</w:t>
-      </w:r>
-      <w:r>
-        <w:t>d</w:t>
-      </w:r>
-      <w:r>
-        <w:t xml:space="preserve"> tab of the dialog allows </w:t>
-      </w:r>
-      <w:r>
-        <w:t xml:space="preserve">to add </w:t>
-      </w:r>
-      <w:r>
-        <w:t xml:space="preserve">some </w:t>
-      </w:r>
-      <w:r>
-        <w:t xml:space="preserve">« preferred value » of « preferred </w:t>
-      </w:r>
-      <w:r>
-        <w:t>homogeneity</w:t>
-      </w:r>
-      <w:r>
-        <w:t xml:space="preserve"> » </w:t>
-      </w:r>
-      <w:r>
-        <w:t xml:space="preserve">Tikhonov regularization </w:t>
-      </w:r>
-      <w:r>
-        <w:t>constraints to the optimization process.</w:t>
-      </w:r>
-      <w:r>
-        <w:t xml:space="preserve"> </w:t>
-      </w:r>
-      <w:r>
-        <w:t xml:space="preserve">The variable PHIMLIM controls the trade-off between the </w:t>
-      </w:r>
-      <w:r>
-        <w:t>model curve-fitting of the observed BTC and the regularization constraints</w:t>
-      </w:r>
-      <w:r>
-        <w:t xml:space="preserve">, i.e. </w:t>
-      </w:r>
-      <w:r>
-        <w:t>adherence</w:t>
-      </w:r>
-      <w:r>
-        <w:t xml:space="preserve"> </w:t>
-      </w:r>
-      <w:r>
-        <w:t>to preferred homogeneity or preferred value conditions</w:t>
-      </w:r>
-      <w:r>
-        <w:t xml:space="preserve">. </w:t>
-      </w:r>
-      <w:r>
-        <w:t xml:space="preserve">As discussed in the PEST documentation, </w:t>
-      </w:r>
-      <w:r>
-        <w:t xml:space="preserve">a suitable </w:t>
-      </w:r>
-      <w:r>
-        <w:t xml:space="preserve">value for PHIMLIM </w:t>
-      </w:r>
-      <w:r>
-        <w:t xml:space="preserve">can be </w:t>
-      </w:r>
-      <w:r>
-        <w:t xml:space="preserve">determined by first running PEST without Tikhonov regularization, determining the measurement objective function achieved by PEST, </w:t>
-      </w:r>
-      <w:r>
-        <w:t xml:space="preserve">and then </w:t>
-      </w:r>
-      <w:r>
-        <w:t>setting PHIMLIM 5 to 10 percent higher t</w:t>
       </w:r>
       <w:bookmarkStart w:id="0" w:name="_GoBack"/>
       <w:bookmarkEnd w:id="0"/>
-      <w:r>
-        <w:t>o this value.</w:t>
-      </w:r>
-      <w:r>
-        <w:t xml:space="preserve"> </w:t>
-      </w:r>
     </w:p>
     <w:p>
       <w:pPr>
@@ -4303,7 +4174,80 @@
         <w:jc w:val="both"/>
       </w:pPr>
       <w:r>
-        <w:t xml:space="preserve">is the target measurement objective function. </w:t>
+        <w:t xml:space="preserve">The first and second checkboxes should remain checked in most cases. </w:t>
+      </w:r>
+    </w:p>
+    <w:p>
+      <w:pPr>
+        <w:pStyle w:val="Paragraphedeliste"/>
+        <w:spacing w:after="0" w:line="240" w:lineRule="auto"/>
+        <w:ind w:left="360"/>
+        <w:jc w:val="both"/>
+      </w:pPr>
+    </w:p>
+    <w:p>
+      <w:pPr>
+        <w:pStyle w:val="Paragraphedeliste"/>
+        <w:spacing w:after="0" w:line="240" w:lineRule="auto"/>
+        <w:ind w:left="360"/>
+        <w:jc w:val="both"/>
+      </w:pPr>
+      <w:r>
+        <w:t>For instance, u</w:t>
+      </w:r>
+      <w:r>
+        <w:t xml:space="preserve">nchecking the first check box will force PEST to compute all the </w:t>
+      </w:r>
+      <w:r>
+        <w:t xml:space="preserve">Jacobian matrix </w:t>
+      </w:r>
+      <w:r>
+        <w:t>derivatives</w:t>
+      </w:r>
+      <w:r>
+        <w:t xml:space="preserve"> </w:t>
+      </w:r>
+      <w:r>
+        <w:t>using finite differences, which is both time consuming and less accurate.</w:t>
+      </w:r>
+      <w:r>
+        <w:t xml:space="preserve"> The secon</w:t>
+      </w:r>
+      <w:r>
+        <w:t>d</w:t>
+      </w:r>
+      <w:r>
+        <w:t xml:space="preserve"> tab of the dialog allows </w:t>
+      </w:r>
+      <w:r>
+        <w:t xml:space="preserve">to add </w:t>
+      </w:r>
+      <w:r>
+        <w:t xml:space="preserve">some </w:t>
+      </w:r>
+      <w:r>
+        <w:t xml:space="preserve">« preferred value » of « preferred </w:t>
+      </w:r>
+      <w:r>
+        <w:t>homogeneity</w:t>
+      </w:r>
+      <w:r>
+        <w:t xml:space="preserve"> » </w:t>
+      </w:r>
+      <w:r>
+        <w:t xml:space="preserve">Tikhonov regularization </w:t>
+      </w:r>
+      <w:r>
+        <w:t>constraints to the optimization process.</w:t>
+      </w:r>
+      <w:r>
+        <w:t xml:space="preserve"> </w:t>
+      </w:r>
+      <w:r>
+        <w:t xml:space="preserve">By selecting the </w:t>
+      </w:r>
+      <w:r>
+        <w:t xml:space="preserve">The preferred values </w:t>
       </w:r>
     </w:p>
     <w:p>
@@ -4316,6 +4260,9 @@
         <w:spacing w:after="0" w:line="240" w:lineRule="auto"/>
         <w:jc w:val="both"/>
       </w:pPr>
+      <w:r>
+        <w:t>The default settings of the first tab are appropriate in most cases</w:t>
+      </w:r>
     </w:p>
     <w:p>
       <w:pPr>
@@ -4339,11 +4286,22 @@
         <w:jc w:val="both"/>
       </w:pPr>
       <w:r>
-        <w:t xml:space="preserve">The reader is referred to the PEST documentation for more information about the </w:t>
-      </w:r>
-      <w:r>
-        <w:t>recommended values for the PHIMLIM and PHIMACCEPT variables, as well as for more * about the .</w:t>
-      </w:r>
+        <w:t xml:space="preserve">The variable PHIMLIM controls the trade-off between the </w:t>
+      </w:r>
+      <w:r>
+        <w:t>model curve-fitting of the observed BTC and the regularization constraints</w:t>
+      </w:r>
+      <w:r>
+        <w:t xml:space="preserve">, i.e. adherence to preferred homogeneity or preferred value conditions. </w:t>
+      </w:r>
+    </w:p>
+    <w:p>
+      <w:pPr>
+        <w:pStyle w:val="Paragraphedeliste"/>
+        <w:spacing w:after="0" w:line="240" w:lineRule="auto"/>
+        <w:ind w:left="360"/>
+        <w:jc w:val="both"/>
+      </w:pPr>
     </w:p>
     <w:p>
       <w:pPr>
@@ -4355,6 +4313,33 @@
         <w:spacing w:after="0" w:line="240" w:lineRule="auto"/>
         <w:jc w:val="both"/>
       </w:pPr>
+      <w:r>
+        <w:t xml:space="preserve">As discussed in the PEST documentation, </w:t>
+      </w:r>
+      <w:r>
+        <w:t xml:space="preserve">a suitable </w:t>
+      </w:r>
+      <w:r>
+        <w:t xml:space="preserve">value for PHIMLIM </w:t>
+      </w:r>
+      <w:r>
+        <w:t xml:space="preserve">can be </w:t>
+      </w:r>
+      <w:r>
+        <w:t xml:space="preserve">determined by first running PEST without Tikhonov regularization, determining the measurement objective function achieved by PEST, </w:t>
+      </w:r>
+      <w:r>
+        <w:t xml:space="preserve">and then </w:t>
+      </w:r>
+      <w:r>
+        <w:t>setting PHIMLIM 5 to 10 percent higher to this value.</w:t>
+      </w:r>
+      <w:r>
+        <w:t xml:space="preserve"> </w:t>
+      </w:r>
+      <w:r>
+        <w:t>The third tab is for setting the termination criteria for the PEST optimization of model parameters.</w:t>
+      </w:r>
     </w:p>
     <w:p>
       <w:pPr>
@@ -4366,26 +4351,102 @@
         <w:spacing w:after="0" w:line="240" w:lineRule="auto"/>
         <w:jc w:val="both"/>
       </w:pPr>
-      <w:r>
-        <w:t xml:space="preserve"> </w:t>
-      </w:r>
-      <w:r>
-        <w:t xml:space="preserve">The third tab is for setting the termination criteria for the </w:t>
-      </w:r>
-      <w:r>
-        <w:t>PEST optimization</w:t>
-      </w:r>
-      <w:r>
-        <w:t xml:space="preserve"> of model parameters</w:t>
-      </w:r>
-      <w:r>
-        <w:t>.</w:t>
-      </w:r>
-      <w:r>
-        <w:t xml:space="preserve"> </w:t>
-      </w:r>
-      <w:r>
-        <w:t xml:space="preserve">The fouth and last tab is </w:t>
+    </w:p>
+    <w:p>
+      <w:pPr>
+        <w:pStyle w:val="Paragraphedeliste"/>
+        <w:numPr>
+          <w:ilvl w:val="0"/>
+          <w:numId w:val="10"/>
+        </w:numPr>
+        <w:spacing w:after="0" w:line="240" w:lineRule="auto"/>
+        <w:jc w:val="both"/>
+      </w:pPr>
+    </w:p>
+    <w:p>
+      <w:pPr>
+        <w:pStyle w:val="Paragraphedeliste"/>
+        <w:numPr>
+          <w:ilvl w:val="0"/>
+          <w:numId w:val="10"/>
+        </w:numPr>
+        <w:spacing w:after="0" w:line="240" w:lineRule="auto"/>
+        <w:jc w:val="both"/>
+      </w:pPr>
+    </w:p>
+    <w:p>
+      <w:pPr>
+        <w:pStyle w:val="Paragraphedeliste"/>
+        <w:numPr>
+          <w:ilvl w:val="0"/>
+          <w:numId w:val="10"/>
+        </w:numPr>
+        <w:spacing w:after="0" w:line="240" w:lineRule="auto"/>
+        <w:jc w:val="both"/>
+      </w:pPr>
+    </w:p>
+    <w:p>
+      <w:pPr>
+        <w:pStyle w:val="Paragraphedeliste"/>
+        <w:numPr>
+          <w:ilvl w:val="0"/>
+          <w:numId w:val="10"/>
+        </w:numPr>
+        <w:spacing w:after="0" w:line="240" w:lineRule="auto"/>
+        <w:jc w:val="both"/>
+      </w:pPr>
+      <w:r>
+        <w:t>The reader is referred to the PEST documentation for more information about the recommended values for</w:t>
+      </w:r>
+    </w:p>
+    <w:p>
+      <w:pPr>
+        <w:pStyle w:val="Paragraphedeliste"/>
+        <w:numPr>
+          <w:ilvl w:val="0"/>
+          <w:numId w:val="10"/>
+        </w:numPr>
+        <w:spacing w:after="0" w:line="240" w:lineRule="auto"/>
+        <w:jc w:val="both"/>
+      </w:pPr>
+    </w:p>
+    <w:p>
+      <w:pPr>
+        <w:pStyle w:val="Paragraphedeliste"/>
+        <w:numPr>
+          <w:ilvl w:val="0"/>
+          <w:numId w:val="10"/>
+        </w:numPr>
+        <w:spacing w:after="0" w:line="240" w:lineRule="auto"/>
+        <w:jc w:val="both"/>
+      </w:pPr>
+      <w:r>
+        <w:t xml:space="preserve"> the PHIMLIM and PHIMACCEPT variables, as well as for more * about the .</w:t>
+      </w:r>
+    </w:p>
+    <w:p>
+      <w:pPr>
+        <w:pStyle w:val="Paragraphedeliste"/>
+        <w:numPr>
+          <w:ilvl w:val="0"/>
+          <w:numId w:val="10"/>
+        </w:numPr>
+        <w:spacing w:after="0" w:line="240" w:lineRule="auto"/>
+        <w:jc w:val="both"/>
+      </w:pPr>
+    </w:p>
+    <w:p>
+      <w:pPr>
+        <w:pStyle w:val="Paragraphedeliste"/>
+        <w:numPr>
+          <w:ilvl w:val="0"/>
+          <w:numId w:val="10"/>
+        </w:numPr>
+        <w:spacing w:after="0" w:line="240" w:lineRule="auto"/>
+        <w:jc w:val="both"/>
+      </w:pPr>
+      <w:r>
+        <w:t xml:space="preserve"> The fouth and last tab is </w:t>
       </w:r>
       <w:r>
         <w:t xml:space="preserve">that </w:t>
@@ -4485,7 +4546,7 @@
   <w:abstractNum w:abstractNumId="0" w15:restartNumberingAfterBreak="0">
     <w:nsid w:val="06CE41CB"/>
     <w:multiLevelType w:val="hybridMultilevel"/>
-    <w:tmpl w:val="CD64FF7A"/>
+    <w:tmpl w:val="C186B9F6"/>
     <w:lvl w:ilvl="0" w:tplc="040C000F">
       <w:start w:val="1"/>
       <w:numFmt w:val="decimal"/>
@@ -6595,7 +6656,7 @@
 </file>
 
 <file path=customXml/itemProps1.xml><?xml version="1.0" encoding="utf-8"?>
-<ds:datastoreItem xmlns:ds="http://schemas.openxmlformats.org/officeDocument/2006/customXml" ds:itemID="{461DE6BD-662C-43DD-AB1B-49315276EFA0}">
+<ds:datastoreItem xmlns:ds="http://schemas.openxmlformats.org/officeDocument/2006/customXml" ds:itemID="{B94A44E8-A386-44DC-944C-8665028C2A48}">
   <ds:schemaRefs>
     <ds:schemaRef ds:uri="http://schemas.openxmlformats.org/officeDocument/2006/bibliography"/>
   </ds:schemaRefs>

</xml_diff>

<commit_message>
Minor corrections to the Pest Option dialog
</commit_message>
<xml_diff>
--- a/User manual/MFIT user guide.docx
+++ b/User manual/MFIT user guide.docx
@@ -3280,7 +3280,7 @@
           <w:ilvl w:val="0"/>
           <w:numId w:val="1"/>
         </w:numPr>
-        <w:spacing w:after="0" w:line="240" w:lineRule="auto"/>
+        <w:spacing w:before="120" w:after="0" w:line="240" w:lineRule="auto"/>
         <w:ind w:left="357" w:hanging="357"/>
         <w:contextualSpacing w:val="0"/>
         <w:jc w:val="both"/>
@@ -3330,7 +3330,7 @@
           <w:ilvl w:val="0"/>
           <w:numId w:val="1"/>
         </w:numPr>
-        <w:spacing w:after="0" w:line="240" w:lineRule="auto"/>
+        <w:spacing w:before="120" w:after="0" w:line="240" w:lineRule="auto"/>
         <w:ind w:left="357" w:hanging="357"/>
         <w:contextualSpacing w:val="0"/>
         <w:jc w:val="both"/>
@@ -3735,7 +3735,9 @@
           <w:ilvl w:val="0"/>
           <w:numId w:val="4"/>
         </w:numPr>
-        <w:spacing w:after="0" w:line="240" w:lineRule="auto"/>
+        <w:spacing w:before="120" w:after="0" w:line="240" w:lineRule="auto"/>
+        <w:ind w:left="357" w:hanging="357"/>
+        <w:contextualSpacing w:val="0"/>
         <w:jc w:val="both"/>
       </w:pPr>
       <w:r>
@@ -3760,7 +3762,9 @@
           <w:ilvl w:val="0"/>
           <w:numId w:val="4"/>
         </w:numPr>
-        <w:spacing w:after="0" w:line="240" w:lineRule="auto"/>
+        <w:spacing w:before="120" w:after="0" w:line="240" w:lineRule="auto"/>
+        <w:ind w:left="357" w:hanging="357"/>
+        <w:contextualSpacing w:val="0"/>
         <w:jc w:val="both"/>
       </w:pPr>
       <w:r>
@@ -3790,7 +3794,9 @@
           <w:ilvl w:val="0"/>
           <w:numId w:val="4"/>
         </w:numPr>
-        <w:spacing w:after="0" w:line="240" w:lineRule="auto"/>
+        <w:spacing w:before="120" w:after="0" w:line="240" w:lineRule="auto"/>
+        <w:ind w:left="357" w:hanging="357"/>
+        <w:contextualSpacing w:val="0"/>
         <w:jc w:val="both"/>
       </w:pPr>
       <w:r>
@@ -3804,7 +3810,9 @@
           <w:ilvl w:val="0"/>
           <w:numId w:val="4"/>
         </w:numPr>
-        <w:spacing w:after="0" w:line="240" w:lineRule="auto"/>
+        <w:spacing w:before="120" w:after="0" w:line="240" w:lineRule="auto"/>
+        <w:ind w:left="357" w:hanging="357"/>
+        <w:contextualSpacing w:val="0"/>
         <w:jc w:val="both"/>
       </w:pPr>
       <w:r>
@@ -3818,7 +3826,9 @@
           <w:ilvl w:val="0"/>
           <w:numId w:val="4"/>
         </w:numPr>
-        <w:spacing w:after="0" w:line="240" w:lineRule="auto"/>
+        <w:spacing w:before="120" w:after="0" w:line="240" w:lineRule="auto"/>
+        <w:ind w:left="357" w:hanging="357"/>
+        <w:contextualSpacing w:val="0"/>
         <w:jc w:val="both"/>
       </w:pPr>
       <w:r>
@@ -4069,7 +4079,8 @@
           <w:ilvl w:val="0"/>
           <w:numId w:val="10"/>
         </w:numPr>
-        <w:spacing w:after="0" w:line="240" w:lineRule="auto"/>
+        <w:spacing w:before="120" w:after="0" w:line="240" w:lineRule="auto"/>
+        <w:ind w:left="357" w:hanging="357"/>
         <w:jc w:val="both"/>
       </w:pPr>
       <w:r>
@@ -4086,10 +4097,13 @@
           <w:ilvl w:val="0"/>
           <w:numId w:val="10"/>
         </w:numPr>
-        <w:spacing w:after="0" w:line="240" w:lineRule="auto"/>
-        <w:jc w:val="both"/>
-      </w:pPr>
-      <w:r>
+        <w:spacing w:before="120" w:after="0" w:line="240" w:lineRule="auto"/>
+        <w:ind w:left="357" w:hanging="357"/>
+        <w:contextualSpacing w:val="0"/>
+        <w:jc w:val="both"/>
+      </w:pPr>
+      <w:r>
+        <w:lastRenderedPageBreak/>
         <w:t>Choose and run one of the four MFIT transport problems</w:t>
       </w:r>
       <w:r>
@@ -4112,11 +4126,12 @@
           <w:ilvl w:val="0"/>
           <w:numId w:val="10"/>
         </w:numPr>
-        <w:spacing w:after="0" w:line="240" w:lineRule="auto"/>
-        <w:jc w:val="both"/>
-      </w:pPr>
-      <w:r>
-        <w:lastRenderedPageBreak/>
+        <w:spacing w:before="120" w:after="0" w:line="240" w:lineRule="auto"/>
+        <w:ind w:left="357" w:hanging="357"/>
+        <w:contextualSpacing w:val="0"/>
+        <w:jc w:val="both"/>
+      </w:pPr>
+      <w:r>
         <w:t>Select</w:t>
       </w:r>
       <w:r>
@@ -4135,8 +4150,277 @@
       <w:r>
         <w:t>A tab dialog will be displayed that allows to set the PEST options.</w:t>
       </w:r>
+    </w:p>
+    <w:p>
+      <w:pPr>
+        <w:spacing w:after="0" w:line="240" w:lineRule="auto"/>
+        <w:ind w:left="360"/>
+        <w:jc w:val="both"/>
+      </w:pPr>
+    </w:p>
+    <w:p>
+      <w:pPr>
+        <w:spacing w:after="0" w:line="240" w:lineRule="auto"/>
+        <w:ind w:left="360"/>
+        <w:jc w:val="both"/>
+      </w:pPr>
+      <w:r>
+        <w:rPr>
+          <w:noProof/>
+        </w:rPr>
+        <w:drawing>
+          <wp:inline distT="0" distB="0" distL="0" distR="0" wp14:anchorId="76E9D42F" wp14:editId="1E00D274">
+            <wp:extent cx="2795304" cy="2619784"/>
+            <wp:effectExtent l="0" t="0" r="5080" b="9525"/>
+            <wp:docPr id="5" name="Image 5"/>
+            <wp:cNvGraphicFramePr>
+              <a:graphicFrameLocks xmlns:a="http://schemas.openxmlformats.org/drawingml/2006/main" noChangeAspect="1"/>
+            </wp:cNvGraphicFramePr>
+            <a:graphic xmlns:a="http://schemas.openxmlformats.org/drawingml/2006/main">
+              <a:graphicData uri="http://schemas.openxmlformats.org/drawingml/2006/picture">
+                <pic:pic xmlns:pic="http://schemas.openxmlformats.org/drawingml/2006/picture">
+                  <pic:nvPicPr>
+                    <pic:cNvPr id="1" name=""/>
+                    <pic:cNvPicPr/>
+                  </pic:nvPicPr>
+                  <pic:blipFill>
+                    <a:blip r:embed="rId11"/>
+                    <a:stretch>
+                      <a:fillRect/>
+                    </a:stretch>
+                  </pic:blipFill>
+                  <pic:spPr>
+                    <a:xfrm>
+                      <a:off x="0" y="0"/>
+                      <a:ext cx="2876717" cy="2696085"/>
+                    </a:xfrm>
+                    <a:prstGeom prst="rect">
+                      <a:avLst/>
+                    </a:prstGeom>
+                  </pic:spPr>
+                </pic:pic>
+              </a:graphicData>
+            </a:graphic>
+          </wp:inline>
+        </w:drawing>
+      </w:r>
+    </w:p>
+    <w:p>
+      <w:pPr>
+        <w:spacing w:after="0" w:line="240" w:lineRule="auto"/>
+        <w:ind w:left="360"/>
+        <w:jc w:val="both"/>
+      </w:pPr>
+    </w:p>
+    <w:p>
+      <w:pPr>
+        <w:spacing w:after="0" w:line="240" w:lineRule="auto"/>
+        <w:ind w:left="360"/>
+        <w:jc w:val="both"/>
+      </w:pPr>
+      <w:r>
+        <w:t xml:space="preserve">The first and second checkboxes should remain checked in most cases. </w:t>
+      </w:r>
+      <w:r>
+        <w:t xml:space="preserve">The first checkbox is used to </w:t>
+      </w:r>
+      <w:r>
+        <w:t>enable or disable</w:t>
+      </w:r>
+      <w:r>
+        <w:t xml:space="preserve"> the analytical computation of the Jacobian matrix derivatives. U</w:t>
+      </w:r>
+      <w:r>
+        <w:t>nchecking th</w:t>
+      </w:r>
+      <w:r>
+        <w:t xml:space="preserve">is </w:t>
+      </w:r>
+      <w:r>
+        <w:t>checkbox will force PEST to compute all the derivatives using finite differences, which is both time consuming and less accurate.</w:t>
+      </w:r>
+      <w:r>
+        <w:t xml:space="preserve"> The second checkbox </w:t>
+      </w:r>
+      <w:r>
+        <w:t xml:space="preserve">activates (or deactivates) the </w:t>
+      </w:r>
+      <w:r>
+        <w:t xml:space="preserve">use </w:t>
+      </w:r>
+      <w:r>
+        <w:t xml:space="preserve">of </w:t>
+      </w:r>
+      <w:r>
+        <w:t>the</w:t>
+      </w:r>
+      <w:r>
+        <w:t xml:space="preserve"> Singular Value Decomposition (SVD) </w:t>
+      </w:r>
+      <w:r>
+        <w:t xml:space="preserve">method for </w:t>
+      </w:r>
+      <w:r>
+        <w:t>solving the inverse problem</w:t>
+      </w:r>
+      <w:r>
+        <w:t xml:space="preserve">. Using SVD is recommended as </w:t>
+      </w:r>
+      <w:r>
+        <w:t>it guarantees the numerical stability of the inversion process.</w:t>
+      </w:r>
+    </w:p>
+    <w:p>
+      <w:pPr>
+        <w:spacing w:before="120" w:after="0" w:line="240" w:lineRule="auto"/>
+        <w:ind w:left="357"/>
+        <w:jc w:val="both"/>
+      </w:pPr>
+      <w:r>
+        <w:t xml:space="preserve">The third checkbox </w:t>
+      </w:r>
+      <w:r>
+        <w:t xml:space="preserve">allows </w:t>
+      </w:r>
+      <w:r>
+        <w:t xml:space="preserve">to add </w:t>
+      </w:r>
+      <w:r>
+        <w:t xml:space="preserve">some </w:t>
+      </w:r>
+      <w:r>
+        <w:t xml:space="preserve">« preferred </w:t>
+      </w:r>
+      <w:r>
+        <w:t>homogeneity</w:t>
+      </w:r>
+      <w:r>
+        <w:t xml:space="preserve"> » </w:t>
+      </w:r>
+      <w:r>
+        <w:t xml:space="preserve">or </w:t>
+      </w:r>
+      <w:r>
+        <w:t xml:space="preserve">« preferred value » </w:t>
+      </w:r>
+      <w:r>
+        <w:t xml:space="preserve">Tikhonov regularization </w:t>
+      </w:r>
+      <w:r>
+        <w:t>constraints to the optimization process.</w:t>
+      </w:r>
       <w:r>
         <w:t xml:space="preserve"> </w:t>
+      </w:r>
+      <w:r>
+        <w:t>If</w:t>
+      </w:r>
+      <w:r>
+        <w:t xml:space="preserve"> the </w:t>
+      </w:r>
+      <w:r>
+        <w:t>second</w:t>
+      </w:r>
+      <w:r>
+        <w:t xml:space="preserve"> option is selected, </w:t>
+      </w:r>
+      <w:r>
+        <w:t xml:space="preserve">PEST will use the parameter values specified in the model dialog (Fig. #) as « preferred values ». As discussed below, </w:t>
+      </w:r>
+      <w:r>
+        <w:t xml:space="preserve">two options are also available for the </w:t>
+      </w:r>
+      <w:r>
+        <w:t xml:space="preserve">number of channels to be considered in the optimization procedure. </w:t>
+      </w:r>
+      <w:r>
+        <w:t xml:space="preserve">The </w:t>
+      </w:r>
+      <w:r>
+        <w:t>first option</w:t>
+      </w:r>
+      <w:r>
+        <w:t xml:space="preserve"> considers </w:t>
+      </w:r>
+      <w:r>
+        <w:t>a fixed number of channels as specified by the user in the model dialog</w:t>
+      </w:r>
+      <w:r>
+        <w:t xml:space="preserve">. With the second option, a series of </w:t>
+      </w:r>
+      <w:r>
+        <w:t>of automatic tracer BTC fitting is performed for a decreasing number of channels ranging from</w:t>
+      </w:r>
+      <w:r>
+        <w:t xml:space="preserve"> </w:t>
+      </w:r>
+      <w:r>
+        <w:t>N</w:t>
+      </w:r>
+      <w:r>
+        <w:rPr>
+          <w:vertAlign w:val="subscript"/>
+        </w:rPr>
+        <w:t>max</w:t>
+      </w:r>
+      <w:r>
+        <w:t xml:space="preserve"> </w:t>
+      </w:r>
+      <w:r>
+        <w:t xml:space="preserve">(upper bound) </w:t>
+      </w:r>
+      <w:r>
+        <w:t>to 1.</w:t>
+      </w:r>
+      <w:r>
+        <w:t xml:space="preserve"> If both this last option and the « preferred value » Tikhonov regularization options are used, and if several channels </w:t>
+      </w:r>
+      <w:r>
+        <w:t xml:space="preserve">were </w:t>
+      </w:r>
+      <w:r>
+        <w:t>specified in the model dialog, only the parameters pertaining to the first channel are used as « preferred values »</w:t>
+      </w:r>
+      <w:r>
+        <w:t xml:space="preserve"> and </w:t>
+      </w:r>
+      <w:r>
+        <w:t xml:space="preserve">are </w:t>
+      </w:r>
+      <w:r>
+        <w:t>applied to all the channels</w:t>
+      </w:r>
+      <w:r>
+        <w:t xml:space="preserve"> during the optimization</w:t>
+      </w:r>
+      <w:r>
+        <w:t>.</w:t>
+      </w:r>
+    </w:p>
+    <w:p>
+      <w:pPr>
+        <w:spacing w:before="120" w:after="0" w:line="240" w:lineRule="auto"/>
+        <w:ind w:left="357"/>
+        <w:jc w:val="both"/>
+      </w:pPr>
+      <w:r>
+        <w:t>The variable PHIMLIM controls the trade-off between the model curve-fitting of the observed BTC and the regularization constraints, i.e. adherence to preferred homogeneity or preferred value conditions.</w:t>
+      </w:r>
+      <w:r>
+        <w:t xml:space="preserve"> </w:t>
+      </w:r>
+      <w:r>
+        <w:t>As discussed in the PEST documentation, a suitable value for PHIMLIM can be determined by first running PEST without Tikhonov regularization, determining the measurement objective function achieved by PEST, and then setting PHIMLIM 5 to 10 percent higher to this value.</w:t>
+      </w:r>
+    </w:p>
+    <w:p>
+      <w:pPr>
+        <w:spacing w:before="120" w:after="0" w:line="240" w:lineRule="auto"/>
+        <w:ind w:left="357"/>
+        <w:jc w:val="both"/>
+      </w:pPr>
+      <w:r>
+        <w:t xml:space="preserve">The </w:t>
       </w:r>
       <w:bookmarkStart w:id="0" w:name="_GoBack"/>
       <w:bookmarkEnd w:id="0"/>
@@ -4162,6 +4446,9 @@
         <w:spacing w:after="0" w:line="240" w:lineRule="auto"/>
         <w:jc w:val="both"/>
       </w:pPr>
+      <w:r>
+        <w:t>The default settings of the first tab are appropriate in most cases</w:t>
+      </w:r>
     </w:p>
     <w:p>
       <w:pPr>
@@ -4173,82 +4460,6 @@
         <w:spacing w:after="0" w:line="240" w:lineRule="auto"/>
         <w:jc w:val="both"/>
       </w:pPr>
-      <w:r>
-        <w:t xml:space="preserve">The first and second checkboxes should remain checked in most cases. </w:t>
-      </w:r>
-    </w:p>
-    <w:p>
-      <w:pPr>
-        <w:pStyle w:val="Paragraphedeliste"/>
-        <w:spacing w:after="0" w:line="240" w:lineRule="auto"/>
-        <w:ind w:left="360"/>
-        <w:jc w:val="both"/>
-      </w:pPr>
-    </w:p>
-    <w:p>
-      <w:pPr>
-        <w:pStyle w:val="Paragraphedeliste"/>
-        <w:spacing w:after="0" w:line="240" w:lineRule="auto"/>
-        <w:ind w:left="360"/>
-        <w:jc w:val="both"/>
-      </w:pPr>
-      <w:r>
-        <w:t>For instance, u</w:t>
-      </w:r>
-      <w:r>
-        <w:t xml:space="preserve">nchecking the first check box will force PEST to compute all the </w:t>
-      </w:r>
-      <w:r>
-        <w:t xml:space="preserve">Jacobian matrix </w:t>
-      </w:r>
-      <w:r>
-        <w:t>derivatives</w:t>
-      </w:r>
-      <w:r>
-        <w:t xml:space="preserve"> </w:t>
-      </w:r>
-      <w:r>
-        <w:t>using finite differences, which is both time consuming and less accurate.</w:t>
-      </w:r>
-      <w:r>
-        <w:t xml:space="preserve"> The secon</w:t>
-      </w:r>
-      <w:r>
-        <w:t>d</w:t>
-      </w:r>
-      <w:r>
-        <w:t xml:space="preserve"> tab of the dialog allows </w:t>
-      </w:r>
-      <w:r>
-        <w:t xml:space="preserve">to add </w:t>
-      </w:r>
-      <w:r>
-        <w:t xml:space="preserve">some </w:t>
-      </w:r>
-      <w:r>
-        <w:t xml:space="preserve">« preferred value » of « preferred </w:t>
-      </w:r>
-      <w:r>
-        <w:t>homogeneity</w:t>
-      </w:r>
-      <w:r>
-        <w:t xml:space="preserve"> » </w:t>
-      </w:r>
-      <w:r>
-        <w:t xml:space="preserve">Tikhonov regularization </w:t>
-      </w:r>
-      <w:r>
-        <w:t>constraints to the optimization process.</w:t>
-      </w:r>
-      <w:r>
-        <w:t xml:space="preserve"> </w:t>
-      </w:r>
-      <w:r>
-        <w:t xml:space="preserve">By selecting the </w:t>
-      </w:r>
-      <w:r>
-        <w:t xml:space="preserve">The preferred values </w:t>
-      </w:r>
     </w:p>
     <w:p>
       <w:pPr>
@@ -4260,9 +4471,14 @@
         <w:spacing w:after="0" w:line="240" w:lineRule="auto"/>
         <w:jc w:val="both"/>
       </w:pPr>
-      <w:r>
-        <w:t>The default settings of the first tab are appropriate in most cases</w:t>
-      </w:r>
+    </w:p>
+    <w:p>
+      <w:pPr>
+        <w:pStyle w:val="Paragraphedeliste"/>
+        <w:spacing w:after="0" w:line="240" w:lineRule="auto"/>
+        <w:ind w:left="360"/>
+        <w:jc w:val="both"/>
+      </w:pPr>
     </w:p>
     <w:p>
       <w:pPr>
@@ -4274,69 +4490,6 @@
         <w:spacing w:after="0" w:line="240" w:lineRule="auto"/>
         <w:jc w:val="both"/>
       </w:pPr>
-    </w:p>
-    <w:p>
-      <w:pPr>
-        <w:pStyle w:val="Paragraphedeliste"/>
-        <w:numPr>
-          <w:ilvl w:val="0"/>
-          <w:numId w:val="10"/>
-        </w:numPr>
-        <w:spacing w:after="0" w:line="240" w:lineRule="auto"/>
-        <w:jc w:val="both"/>
-      </w:pPr>
-      <w:r>
-        <w:t xml:space="preserve">The variable PHIMLIM controls the trade-off between the </w:t>
-      </w:r>
-      <w:r>
-        <w:t>model curve-fitting of the observed BTC and the regularization constraints</w:t>
-      </w:r>
-      <w:r>
-        <w:t xml:space="preserve">, i.e. adherence to preferred homogeneity or preferred value conditions. </w:t>
-      </w:r>
-    </w:p>
-    <w:p>
-      <w:pPr>
-        <w:pStyle w:val="Paragraphedeliste"/>
-        <w:spacing w:after="0" w:line="240" w:lineRule="auto"/>
-        <w:ind w:left="360"/>
-        <w:jc w:val="both"/>
-      </w:pPr>
-    </w:p>
-    <w:p>
-      <w:pPr>
-        <w:pStyle w:val="Paragraphedeliste"/>
-        <w:numPr>
-          <w:ilvl w:val="0"/>
-          <w:numId w:val="10"/>
-        </w:numPr>
-        <w:spacing w:after="0" w:line="240" w:lineRule="auto"/>
-        <w:jc w:val="both"/>
-      </w:pPr>
-      <w:r>
-        <w:t xml:space="preserve">As discussed in the PEST documentation, </w:t>
-      </w:r>
-      <w:r>
-        <w:t xml:space="preserve">a suitable </w:t>
-      </w:r>
-      <w:r>
-        <w:t xml:space="preserve">value for PHIMLIM </w:t>
-      </w:r>
-      <w:r>
-        <w:t xml:space="preserve">can be </w:t>
-      </w:r>
-      <w:r>
-        <w:t xml:space="preserve">determined by first running PEST without Tikhonov regularization, determining the measurement objective function achieved by PEST, </w:t>
-      </w:r>
-      <w:r>
-        <w:t xml:space="preserve">and then </w:t>
-      </w:r>
-      <w:r>
-        <w:t>setting PHIMLIM 5 to 10 percent higher to this value.</w:t>
-      </w:r>
-      <w:r>
-        <w:t xml:space="preserve"> </w:t>
-      </w:r>
       <w:r>
         <w:t>The third tab is for setting the termination criteria for the PEST optimization of model parameters.</w:t>
       </w:r>
@@ -4513,7 +4666,7 @@
       <w:r>
         <w:t>If you have a question or problem, feel free to send me an email (</w:t>
       </w:r>
-      <w:hyperlink r:id="rId11" w:history="1">
+      <w:hyperlink r:id="rId12" w:history="1">
         <w:r>
           <w:rPr>
             <w:rStyle w:val="Lienhypertexte"/>
@@ -6656,7 +6809,7 @@
 </file>
 
 <file path=customXml/itemProps1.xml><?xml version="1.0" encoding="utf-8"?>
-<ds:datastoreItem xmlns:ds="http://schemas.openxmlformats.org/officeDocument/2006/customXml" ds:itemID="{B94A44E8-A386-44DC-944C-8665028C2A48}">
+<ds:datastoreItem xmlns:ds="http://schemas.openxmlformats.org/officeDocument/2006/customXml" ds:itemID="{60C41CB5-4A0C-4356-A411-CDEB29637309}">
   <ds:schemaRefs>
     <ds:schemaRef ds:uri="http://schemas.openxmlformats.org/officeDocument/2006/bibliography"/>
   </ds:schemaRefs>

</xml_diff>

<commit_message>
Removed PEST LogTransform GUI dialog
</commit_message>
<xml_diff>
--- a/User manual/MFIT user guide.docx
+++ b/User manual/MFIT user guide.docx
@@ -7,26 +7,14 @@
         <w:pStyle w:val="Titre1"/>
         <w:spacing w:before="0" w:line="240" w:lineRule="auto"/>
         <w:jc w:val="both"/>
-        <w:rPr>
-          <w:lang w:val="en-US"/>
-        </w:rPr>
-      </w:pPr>
-      <w:r>
-        <w:rPr>
-          <w:lang w:val="en-US"/>
-        </w:rPr>
+      </w:pPr>
+      <w:r>
         <w:t>MFIT v1.0.0 –</w:t>
       </w:r>
       <w:r>
-        <w:rPr>
-          <w:lang w:val="en-US"/>
-        </w:rPr>
         <w:t xml:space="preserve"> </w:t>
       </w:r>
       <w:r>
-        <w:rPr>
-          <w:lang w:val="en-US"/>
-        </w:rPr>
         <w:t>User Guide</w:t>
       </w:r>
     </w:p>
@@ -34,14 +22,8 @@
       <w:pPr>
         <w:pStyle w:val="Titre3"/>
         <w:spacing w:before="0" w:line="240" w:lineRule="auto"/>
-        <w:rPr>
-          <w:lang w:val="en-US"/>
-        </w:rPr>
-      </w:pPr>
-      <w:r>
-        <w:rPr>
-          <w:lang w:val="en-US"/>
-        </w:rPr>
+      </w:pPr>
+      <w:r>
         <w:t>Jacques Bodin, 2019</w:t>
       </w:r>
     </w:p>
@@ -49,18 +31,12 @@
       <w:pPr>
         <w:spacing w:after="0" w:line="240" w:lineRule="auto"/>
         <w:jc w:val="both"/>
-        <w:rPr>
-          <w:lang w:val="en-US"/>
-        </w:rPr>
-      </w:pPr>
-    </w:p>
-    <w:p>
-      <w:pPr>
-        <w:spacing w:after="0" w:line="240" w:lineRule="auto"/>
-        <w:jc w:val="both"/>
-        <w:rPr>
-          <w:lang w:val="en-US"/>
-        </w:rPr>
+      </w:pPr>
+    </w:p>
+    <w:p>
+      <w:pPr>
+        <w:spacing w:after="0" w:line="240" w:lineRule="auto"/>
+        <w:jc w:val="both"/>
       </w:pPr>
     </w:p>
     <w:p>
@@ -2381,9 +2357,9 @@
           <w:lang w:val="en-US"/>
         </w:rPr>
         <w:drawing>
-          <wp:inline distT="0" distB="0" distL="0" distR="0" wp14:anchorId="5CEE22C1" wp14:editId="1204A352">
-            <wp:extent cx="5040000" cy="2240000"/>
-            <wp:effectExtent l="19050" t="19050" r="27305" b="27305"/>
+          <wp:inline distT="0" distB="0" distL="0" distR="0" wp14:anchorId="7D0F5984" wp14:editId="37BAB4FA">
+            <wp:extent cx="5760000" cy="2155556"/>
+            <wp:effectExtent l="19050" t="19050" r="12700" b="16510"/>
             <wp:docPr id="1" name="Image 1"/>
             <wp:cNvGraphicFramePr>
               <a:graphicFrameLocks xmlns:a="http://schemas.openxmlformats.org/drawingml/2006/main" noChangeAspect="1"/>
@@ -2404,7 +2380,7 @@
                   <pic:spPr>
                     <a:xfrm>
                       <a:off x="0" y="0"/>
-                      <a:ext cx="5040000" cy="2240000"/>
+                      <a:ext cx="5760000" cy="2155556"/>
                     </a:xfrm>
                     <a:prstGeom prst="rect">
                       <a:avLst/>
@@ -2493,10 +2469,10 @@
           <w:lang w:val="en-US"/>
         </w:rPr>
         <w:drawing>
-          <wp:inline distT="0" distB="0" distL="0" distR="0" wp14:anchorId="34FA03B3" wp14:editId="314DF9DF">
-            <wp:extent cx="5040000" cy="2292777"/>
-            <wp:effectExtent l="19050" t="19050" r="27305" b="12700"/>
-            <wp:docPr id="7" name="Image 7"/>
+          <wp:inline distT="0" distB="0" distL="0" distR="0" wp14:anchorId="27CE7E01" wp14:editId="21E24314">
+            <wp:extent cx="5760000" cy="2304127"/>
+            <wp:effectExtent l="19050" t="19050" r="12700" b="20320"/>
+            <wp:docPr id="8" name="Image 8"/>
             <wp:cNvGraphicFramePr>
               <a:graphicFrameLocks xmlns:a="http://schemas.openxmlformats.org/drawingml/2006/main" noChangeAspect="1"/>
             </wp:cNvGraphicFramePr>
@@ -2516,7 +2492,7 @@
                   <pic:spPr>
                     <a:xfrm>
                       <a:off x="0" y="0"/>
-                      <a:ext cx="5040000" cy="2292777"/>
+                      <a:ext cx="5760000" cy="2304127"/>
                     </a:xfrm>
                     <a:prstGeom prst="rect">
                       <a:avLst/>
@@ -2793,7 +2769,15 @@
           <w:bCs/>
           <w:lang w:val="en-US"/>
         </w:rPr>
-        <w:t>Transport models | Working Directory</w:t>
+        <w:t>File</w:t>
+      </w:r>
+      <w:r>
+        <w:rPr>
+          <w:b/>
+          <w:bCs/>
+          <w:lang w:val="en-US"/>
+        </w:rPr>
+        <w:t xml:space="preserve"> | Working Directory</w:t>
       </w:r>
       <w:r>
         <w:rPr>
@@ -3103,6 +3087,7 @@
       </w:pPr>
       <w:r>
         <w:rPr>
+          <w:noProof/>
           <w:lang w:val="en-US"/>
         </w:rPr>
         <w:lastRenderedPageBreak/>
@@ -3283,6 +3268,7 @@
       </w:pPr>
       <w:r>
         <w:rPr>
+          <w:noProof/>
           <w:lang w:val="en-US"/>
         </w:rPr>
         <w:drawing>
@@ -3543,33 +3529,12 @@
     </w:p>
     <w:p>
       <w:pPr>
-        <w:spacing w:after="0" w:line="240" w:lineRule="auto"/>
-        <w:jc w:val="both"/>
-        <w:rPr>
-          <w:lang w:val="en-US"/>
-        </w:rPr>
-      </w:pPr>
-      <w:r>
-        <w:rPr>
-          <w:lang w:val="en-US"/>
-        </w:rPr>
-        <w:t>I</w:t>
-      </w:r>
-      <w:r>
-        <w:rPr>
-          <w:lang w:val="en-US"/>
-        </w:rPr>
-        <w:t>f you already have some tracer-test data and if you want to use the MFIT software for modeling the observed concentration BTC, the first step is to import your BTC data in MFIT. The steps are as follows:</w:t>
-      </w:r>
-    </w:p>
-    <w:p>
-      <w:pPr>
         <w:pStyle w:val="Paragraphedeliste"/>
         <w:numPr>
           <w:ilvl w:val="0"/>
           <w:numId w:val="4"/>
         </w:numPr>
-        <w:spacing w:before="120" w:after="0" w:line="240" w:lineRule="auto"/>
+        <w:spacing w:after="0" w:line="240" w:lineRule="auto"/>
         <w:ind w:left="357" w:hanging="357"/>
         <w:contextualSpacing w:val="0"/>
         <w:jc w:val="both"/>
@@ -4215,64 +4180,64 @@
         <w:rPr>
           <w:lang w:val="en-US"/>
         </w:rPr>
-        <w:t xml:space="preserve">Additional GUI dialogs </w:t>
-      </w:r>
+        <w:t>A</w:t>
+      </w:r>
+      <w:r>
+        <w:rPr>
+          <w:lang w:val="en-US"/>
+        </w:rPr>
+        <w:t xml:space="preserve"> modified version of MFIT</w:t>
+      </w:r>
+      <w:r>
+        <w:rPr>
+          <w:lang w:val="en-US"/>
+        </w:rPr>
+        <w:t xml:space="preserve"> including additional </w:t>
+      </w:r>
+      <w:r>
+        <w:rPr>
+          <w:lang w:val="en-US"/>
+        </w:rPr>
+        <w:t xml:space="preserve">PEST </w:t>
+      </w:r>
+      <w:r>
+        <w:rPr>
+          <w:lang w:val="en-US"/>
+        </w:rPr>
+        <w:t xml:space="preserve">GUI dialogs </w:t>
+      </w:r>
+      <w:r>
+        <w:rPr>
+          <w:lang w:val="en-US"/>
+        </w:rPr>
+        <w:t>can be made availabl</w:t>
+      </w:r>
+      <w:r>
+        <w:rPr>
+          <w:lang w:val="en-US"/>
+        </w:rPr>
+        <w:t>e upon request.</w:t>
+      </w:r>
+      <w:r>
+        <w:rPr>
+          <w:lang w:val="en-US"/>
+        </w:rPr>
+        <w:t xml:space="preserve"> </w:t>
+      </w:r>
+    </w:p>
+    <w:p>
+      <w:pPr>
+        <w:spacing w:before="120" w:after="0" w:line="240" w:lineRule="auto"/>
+        <w:jc w:val="both"/>
+        <w:rPr>
+          <w:lang w:val="en-US"/>
+        </w:rPr>
+      </w:pPr>
       <w:r>
         <w:rPr>
           <w:lang w:val="en-US"/>
         </w:rPr>
         <w:lastRenderedPageBreak/>
-        <w:t>can be easily added to MFIT</w:t>
-      </w:r>
-      <w:r>
-        <w:rPr>
-          <w:lang w:val="en-US"/>
-        </w:rPr>
-        <w:t xml:space="preserve"> </w:t>
-      </w:r>
-      <w:r>
-        <w:rPr>
-          <w:lang w:val="en-US"/>
-        </w:rPr>
-        <w:t>for access to any of these control variables</w:t>
-      </w:r>
-      <w:r>
-        <w:rPr>
-          <w:lang w:val="en-US"/>
-        </w:rPr>
-        <w:t xml:space="preserve">, </w:t>
-      </w:r>
-      <w:r>
-        <w:rPr>
-          <w:lang w:val="en-US"/>
-        </w:rPr>
-        <w:t>a modified version of MFIT can be made availabl</w:t>
-      </w:r>
-      <w:r>
-        <w:rPr>
-          <w:lang w:val="en-US"/>
-        </w:rPr>
-        <w:t>e upon request.</w:t>
-      </w:r>
-      <w:r>
-        <w:rPr>
-          <w:lang w:val="en-US"/>
-        </w:rPr>
-        <w:t xml:space="preserve"> </w:t>
-      </w:r>
-    </w:p>
-    <w:p>
-      <w:pPr>
-        <w:spacing w:before="120" w:after="0" w:line="240" w:lineRule="auto"/>
-        <w:jc w:val="both"/>
-        <w:rPr>
-          <w:lang w:val="en-US"/>
-        </w:rPr>
-      </w:pPr>
-      <w:r>
-        <w:rPr>
-          <w:lang w:val="en-US"/>
-        </w:rPr>
         <w:t xml:space="preserve">The objective function that is minimized by PEST may be </w:t>
       </w:r>
       <w:r>
@@ -4562,7 +4527,7 @@
         <w:rPr>
           <w:lang w:val="en-US"/>
         </w:rPr>
-        <w:t xml:space="preserve">. </w:t>
+        <w:t>.</w:t>
       </w:r>
     </w:p>
     <w:p>
@@ -4755,6 +4720,7 @@
         <w:rPr>
           <w:lang w:val="en-US"/>
         </w:rPr>
+        <w:lastRenderedPageBreak/>
         <w:t>The first and second checkboxes should remain checked in most cases. The first checkbox is used to enable or disable the analytical computation of the Jacobian matrix derivatives. Unchecking this checkbox will force PEST to compute all the derivatives using finite differences, which is both time consuming and less accurate.</w:t>
       </w:r>
       <w:r>
@@ -5542,19 +5508,37 @@
         <w:rPr>
           <w:lang w:val="en-US"/>
         </w:rPr>
-        <w:t xml:space="preserve"> Each of these dialogs allows to specify the parameters to be estimated by PEST, their lower and upper bounds, and </w:t>
-      </w:r>
-      <w:r>
-        <w:rPr>
-          <w:lang w:val="en-US"/>
-        </w:rPr>
-        <w:t xml:space="preserve">allows to choose whether the </w:t>
-      </w:r>
-      <w:r>
-        <w:rPr>
-          <w:lang w:val="en-US"/>
-        </w:rPr>
-        <w:t xml:space="preserve">optimization should be conducted on the parameters themselves or on the logarithms of the parameters. </w:t>
+        <w:t xml:space="preserve"> Each of these dialogs allows to specify the parameters to be estimated by PEST</w:t>
+      </w:r>
+      <w:r>
+        <w:rPr>
+          <w:lang w:val="en-US"/>
+        </w:rPr>
+        <w:t>,</w:t>
+      </w:r>
+      <w:r>
+        <w:rPr>
+          <w:lang w:val="en-US"/>
+        </w:rPr>
+        <w:t xml:space="preserve"> </w:t>
+      </w:r>
+      <w:r>
+        <w:rPr>
+          <w:lang w:val="en-US"/>
+        </w:rPr>
+        <w:t>along with t</w:t>
+      </w:r>
+      <w:r>
+        <w:rPr>
+          <w:lang w:val="en-US"/>
+        </w:rPr>
+        <w:t>heir lower and upper bounds</w:t>
+      </w:r>
+      <w:r>
+        <w:rPr>
+          <w:lang w:val="en-US"/>
+        </w:rPr>
+        <w:t xml:space="preserve">. </w:t>
       </w:r>
       <w:r>
         <w:rPr>
@@ -5610,233 +5594,13 @@
         </w:rPr>
         <w:t xml:space="preserve"> below). </w:t>
       </w:r>
-      <w:r>
-        <w:rPr>
-          <w:lang w:val="en-US"/>
-        </w:rPr>
-        <w:t>T</w:t>
-      </w:r>
-      <w:r>
-        <w:rPr>
-          <w:lang w:val="en-US"/>
-        </w:rPr>
-        <w:t xml:space="preserve">he log-transformation </w:t>
-      </w:r>
-      <w:r>
-        <w:rPr>
-          <w:lang w:val="en-US"/>
-        </w:rPr>
-        <w:t xml:space="preserve">is recommended for the parameters that are non-linearly related to </w:t>
-      </w:r>
-      <w:r>
-        <w:rPr>
-          <w:lang w:val="en-US"/>
-        </w:rPr>
-        <w:t xml:space="preserve">simulated concentration values (e.g. </w:t>
-      </w:r>
-      <w:r>
-        <w:rPr>
-          <w:lang w:val="en-US"/>
-        </w:rPr>
-        <w:t xml:space="preserve">T0, Pe, </w:t>
-      </w:r>
-      <w:r>
-        <w:rPr>
-          <w:lang w:val="en-US"/>
-        </w:rPr>
-        <w:t>Gamma</w:t>
-      </w:r>
-      <w:r>
-        <w:rPr>
-          <w:lang w:val="en-US"/>
-        </w:rPr>
-        <w:t xml:space="preserve">, </w:t>
-      </w:r>
-      <w:r>
-        <w:rPr>
-          <w:lang w:val="en-US"/>
-        </w:rPr>
-        <w:t>Beta</w:t>
-      </w:r>
-      <w:r>
-        <w:rPr>
-          <w:lang w:val="en-US"/>
-        </w:rPr>
-        <w:t>, Psi, …</w:t>
-      </w:r>
-      <w:r>
-        <w:rPr>
-          <w:lang w:val="en-US"/>
-        </w:rPr>
-        <w:t xml:space="preserve">) as a means to promote </w:t>
-      </w:r>
-      <w:r>
-        <w:rPr>
-          <w:lang w:val="en-US"/>
-        </w:rPr>
-        <w:t>the numerical stability of the inversion process</w:t>
-      </w:r>
-      <w:r>
-        <w:rPr>
-          <w:lang w:val="en-US"/>
-        </w:rPr>
-        <w:t>. T</w:t>
-      </w:r>
-      <w:r>
-        <w:rPr>
-          <w:lang w:val="en-US"/>
-        </w:rPr>
-        <w:t>he parameters that are linearly related to the model’s response</w:t>
-      </w:r>
-      <w:r>
-        <w:rPr>
-          <w:lang w:val="en-US"/>
-        </w:rPr>
-        <w:t>, i.e.</w:t>
-      </w:r>
-      <w:r>
-        <w:rPr>
-          <w:lang w:val="en-US"/>
-        </w:rPr>
-        <w:t xml:space="preserve"> </w:t>
-      </w:r>
-      <w:r>
-        <w:rPr>
-          <w:lang w:val="en-US"/>
-        </w:rPr>
-        <w:t xml:space="preserve">the </w:t>
-      </w:r>
-      <w:r>
-        <w:rPr>
-          <w:lang w:val="en-US"/>
-        </w:rPr>
-        <w:t xml:space="preserve">total </w:t>
-      </w:r>
-      <w:r>
-        <w:rPr>
-          <w:lang w:val="en-US"/>
-        </w:rPr>
-        <w:t xml:space="preserve">system </w:t>
-      </w:r>
-      <w:r>
-        <w:rPr>
-          <w:lang w:val="en-US"/>
-        </w:rPr>
-        <w:t xml:space="preserve">flowrate </w:t>
-      </w:r>
-      <w:r>
-        <w:rPr>
-          <w:lang w:val="en-US"/>
-        </w:rPr>
-        <w:t xml:space="preserve">Q </w:t>
-      </w:r>
-      <w:r>
-        <w:rPr>
-          <w:lang w:val="en-US"/>
-        </w:rPr>
-        <w:t xml:space="preserve">and </w:t>
-      </w:r>
-      <w:r>
-        <w:rPr>
-          <w:lang w:val="en-US"/>
-        </w:rPr>
-        <w:t xml:space="preserve">the </w:t>
-      </w:r>
-      <w:r>
-        <w:rPr>
-          <w:lang w:val="en-US"/>
-        </w:rPr>
-        <w:t>solute mass in each channel for the MDMi, MD</w:t>
-      </w:r>
-      <w:r>
-        <w:rPr>
-          <w:lang w:val="en-US"/>
-        </w:rPr>
-        <w:t xml:space="preserve">P-SFDM and MDP-2RNE models, </w:t>
-      </w:r>
-      <w:r>
-        <w:rPr>
-          <w:lang w:val="en-US"/>
-        </w:rPr>
-        <w:t xml:space="preserve">the </w:t>
-      </w:r>
-      <w:r>
-        <w:rPr>
-          <w:lang w:val="en-US"/>
-        </w:rPr>
-        <w:t xml:space="preserve">initial </w:t>
-      </w:r>
-      <w:r>
-        <w:rPr>
-          <w:lang w:val="en-US"/>
-        </w:rPr>
-        <w:t xml:space="preserve">source </w:t>
-      </w:r>
-      <w:r>
-        <w:rPr>
-          <w:lang w:val="en-US"/>
-        </w:rPr>
-        <w:t xml:space="preserve">concentration </w:t>
-      </w:r>
-      <w:r>
-        <w:rPr>
-          <w:lang w:val="en-US"/>
-        </w:rPr>
-        <w:t>C</w:t>
-      </w:r>
-      <w:r>
-        <w:rPr>
-          <w:vertAlign w:val="subscript"/>
-          <w:lang w:val="en-US"/>
-        </w:rPr>
-        <w:t>0</w:t>
-      </w:r>
-      <w:r>
-        <w:rPr>
-          <w:lang w:val="en-US"/>
-        </w:rPr>
-        <w:t xml:space="preserve"> and the </w:t>
-      </w:r>
-      <w:r>
-        <w:rPr>
-          <w:lang w:val="en-US"/>
-        </w:rPr>
-        <w:t xml:space="preserve">flowrate contribution ratio </w:t>
-      </w:r>
-      <w:r>
-        <w:rPr>
-          <w:lang w:val="en-US"/>
-        </w:rPr>
-        <w:t xml:space="preserve">of each channel </w:t>
-      </w:r>
-      <w:r>
-        <w:rPr>
-          <w:lang w:val="en-US"/>
-        </w:rPr>
-        <w:t>in the MDMed model</w:t>
-      </w:r>
-      <w:r>
-        <w:rPr>
-          <w:lang w:val="en-US"/>
-        </w:rPr>
-        <w:t xml:space="preserve">, </w:t>
-      </w:r>
-      <w:r>
-        <w:rPr>
-          <w:lang w:val="en-US"/>
-        </w:rPr>
-        <w:t>should</w:t>
-      </w:r>
-      <w:r>
-        <w:rPr>
-          <w:lang w:val="en-US"/>
-        </w:rPr>
-        <w:t xml:space="preserve"> be let untransformed. </w:t>
-      </w:r>
     </w:p>
     <w:p>
       <w:pPr>
         <w:pStyle w:val="Paragraphedeliste"/>
+        <w:tabs>
+          <w:tab w:val="left" w:pos="2242"/>
+        </w:tabs>
         <w:spacing w:after="0" w:line="240" w:lineRule="auto"/>
         <w:ind w:left="357"/>
         <w:contextualSpacing w:val="0"/>
@@ -5845,6 +5609,12 @@
           <w:lang w:val="en-US"/>
         </w:rPr>
       </w:pPr>
+      <w:r>
+        <w:rPr>
+          <w:lang w:val="en-US"/>
+        </w:rPr>
+        <w:tab/>
+      </w:r>
     </w:p>
     <w:p>
       <w:pPr>
@@ -5860,14 +5630,13 @@
       <w:r>
         <w:rPr>
           <w:noProof/>
-          <w:lang w:val="en-US"/>
         </w:rPr>
         <w:lastRenderedPageBreak/>
         <w:drawing>
-          <wp:inline distT="0" distB="0" distL="0" distR="0" wp14:anchorId="515657EB" wp14:editId="133FD3C0">
-            <wp:extent cx="5534167" cy="1911825"/>
+          <wp:inline distT="0" distB="0" distL="0" distR="0" wp14:anchorId="4AC3A159" wp14:editId="27DAEDCE">
+            <wp:extent cx="5508000" cy="2196644"/>
             <wp:effectExtent l="0" t="0" r="0" b="0"/>
-            <wp:docPr id="5" name="Image 5"/>
+            <wp:docPr id="15" name="Image 15"/>
             <wp:cNvGraphicFramePr>
               <a:graphicFrameLocks xmlns:a="http://schemas.openxmlformats.org/drawingml/2006/main" noChangeAspect="1"/>
             </wp:cNvGraphicFramePr>
@@ -5887,7 +5656,7 @@
                   <pic:spPr>
                     <a:xfrm>
                       <a:off x="0" y="0"/>
-                      <a:ext cx="5588433" cy="1930572"/>
+                      <a:ext cx="5508000" cy="2196644"/>
                     </a:xfrm>
                     <a:prstGeom prst="rect">
                       <a:avLst/>
@@ -6012,13 +5781,12 @@
       <w:r>
         <w:rPr>
           <w:noProof/>
-          <w:lang w:val="en-US"/>
         </w:rPr>
         <w:drawing>
-          <wp:inline distT="0" distB="0" distL="0" distR="0" wp14:anchorId="1D0836A5" wp14:editId="485BB089">
-            <wp:extent cx="4680000" cy="1779766"/>
-            <wp:effectExtent l="0" t="0" r="6350" b="0"/>
-            <wp:docPr id="10" name="Image 10"/>
+          <wp:inline distT="0" distB="0" distL="0" distR="0" wp14:anchorId="01216908" wp14:editId="214C9C2E">
+            <wp:extent cx="4176000" cy="1957014"/>
+            <wp:effectExtent l="0" t="0" r="0" b="5715"/>
+            <wp:docPr id="7" name="Image 7"/>
             <wp:cNvGraphicFramePr>
               <a:graphicFrameLocks xmlns:a="http://schemas.openxmlformats.org/drawingml/2006/main" noChangeAspect="1"/>
             </wp:cNvGraphicFramePr>
@@ -6038,7 +5806,7 @@
                   <pic:spPr>
                     <a:xfrm>
                       <a:off x="0" y="0"/>
-                      <a:ext cx="4680000" cy="1779766"/>
+                      <a:ext cx="4176000" cy="1957014"/>
                     </a:xfrm>
                     <a:prstGeom prst="rect">
                       <a:avLst/>
@@ -6170,14 +5938,13 @@
       </w:pPr>
       <w:r>
         <w:rPr>
-          <w:noProof/>
           <w:lang w:val="en-US"/>
         </w:rPr>
         <w:drawing>
-          <wp:inline distT="0" distB="0" distL="0" distR="0" wp14:anchorId="3A4C9357" wp14:editId="65577711">
-            <wp:extent cx="5040000" cy="1461670"/>
-            <wp:effectExtent l="19050" t="19050" r="8255" b="24765"/>
-            <wp:docPr id="3" name="Image 3"/>
+          <wp:inline distT="0" distB="0" distL="0" distR="0" wp14:anchorId="2C58B7E9" wp14:editId="11489BA5">
+            <wp:extent cx="5508000" cy="1391573"/>
+            <wp:effectExtent l="19050" t="19050" r="16510" b="18415"/>
+            <wp:docPr id="16" name="Image 16"/>
             <wp:cNvGraphicFramePr>
               <a:graphicFrameLocks xmlns:a="http://schemas.openxmlformats.org/drawingml/2006/main" noChangeAspect="1"/>
             </wp:cNvGraphicFramePr>
@@ -6197,7 +5964,7 @@
                   <pic:spPr>
                     <a:xfrm>
                       <a:off x="0" y="0"/>
-                      <a:ext cx="5040000" cy="1461670"/>
+                      <a:ext cx="5508000" cy="1391573"/>
                     </a:xfrm>
                     <a:prstGeom prst="rect">
                       <a:avLst/>
@@ -6364,7 +6131,14 @@
         <w:rPr>
           <w:lang w:val="en-US"/>
         </w:rPr>
-        <w:t xml:space="preserve">a multi-start optimization method which consists in multiplying the PEST runs using different sets of initial </w:t>
+        <w:t xml:space="preserve">a multi-start optimization method which consists in </w:t>
+      </w:r>
+      <w:r>
+        <w:rPr>
+          <w:lang w:val="en-US"/>
+        </w:rPr>
+        <w:lastRenderedPageBreak/>
+        <w:t xml:space="preserve">multiplying the PEST runs using different sets of initial </w:t>
       </w:r>
       <w:r>
         <w:rPr>
@@ -6394,14 +6168,7 @@
         <w:rPr>
           <w:lang w:val="en-US"/>
         </w:rPr>
-        <w:t xml:space="preserve">Despite the additional computational cost of this method, its use is </w:t>
-      </w:r>
-      <w:r>
-        <w:rPr>
-          <w:lang w:val="en-US"/>
-        </w:rPr>
-        <w:lastRenderedPageBreak/>
-        <w:t xml:space="preserve">recommended as it </w:t>
+        <w:t xml:space="preserve">Despite the additional computational cost of this method, its use is recommended as it </w:t>
       </w:r>
       <w:r>
         <w:rPr>
@@ -7374,6 +7141,7 @@
       </w:pPr>
       <w:r>
         <w:rPr>
+          <w:noProof/>
           <w:lang w:val="en-US"/>
         </w:rPr>
         <w:lastRenderedPageBreak/>
@@ -7469,6 +7237,7 @@
       </w:pPr>
       <w:r>
         <w:rPr>
+          <w:noProof/>
           <w:lang w:val="en-US"/>
         </w:rPr>
         <w:drawing>
@@ -7565,8 +7334,6 @@
           <w:lang w:val="en-US"/>
         </w:rPr>
       </w:pPr>
-      <w:bookmarkStart w:id="1" w:name="_GoBack"/>
-      <w:bookmarkEnd w:id="1"/>
     </w:p>
     <w:p>
       <w:pPr>
@@ -7625,7 +7392,13 @@
         <w:rPr>
           <w:lang w:val="en-US"/>
         </w:rPr>
-        <w:t>The post-calibration uncertainty of the model parameters can be assessed</w:t>
+        <w:t>The</w:t>
+      </w:r>
+      <w:r>
+        <w:rPr>
+          <w:lang w:val="en-US"/>
+        </w:rPr>
+        <w:t xml:space="preserve"> post-calibration uncertainty of the model parameters can be assessed</w:t>
       </w:r>
       <w:r>
         <w:rPr>
@@ -7735,6 +7508,12 @@
         <w:rPr>
           <w:lang w:val="en-US"/>
         </w:rPr>
+        <w:t xml:space="preserve">BTC </w:t>
+      </w:r>
+      <w:r>
+        <w:rPr>
+          <w:lang w:val="en-US"/>
+        </w:rPr>
         <w:t>inversion</w:t>
       </w:r>
       <w:r>
@@ -7767,7 +7546,49 @@
         <w:rPr>
           <w:lang w:val="en-US"/>
         </w:rPr>
-        <w:t>At the end of the optimization process, click OK to import the optimized parameters in the model parameter table.</w:t>
+        <w:t>At the end of the optimization process, click OK to import the optimized parameters in the model parameter table</w:t>
+      </w:r>
+      <w:r>
+        <w:rPr>
+          <w:lang w:val="en-US"/>
+        </w:rPr>
+        <w:t xml:space="preserve"> (i</w:t>
+      </w:r>
+      <w:r>
+        <w:rPr>
+          <w:lang w:val="en-US"/>
+        </w:rPr>
+        <w:t xml:space="preserve">f </w:t>
+      </w:r>
+      <w:r>
+        <w:rPr>
+          <w:lang w:val="en-US"/>
+        </w:rPr>
+        <w:t xml:space="preserve">the </w:t>
+      </w:r>
+      <w:r>
+        <w:rPr>
+          <w:lang w:val="en-US"/>
+        </w:rPr>
+        <w:t xml:space="preserve">« Automatic Multiple Channels » inversion </w:t>
+      </w:r>
+      <w:r>
+        <w:rPr>
+          <w:lang w:val="en-US"/>
+        </w:rPr>
+        <w:t xml:space="preserve">has been </w:t>
+      </w:r>
+      <w:r>
+        <w:rPr>
+          <w:lang w:val="en-US"/>
+        </w:rPr>
+        <w:t xml:space="preserve">used, </w:t>
+      </w:r>
+      <w:r>
+        <w:rPr>
+          <w:lang w:val="en-US"/>
+        </w:rPr>
+        <w:t>choose the channel-number solution of which you wish to assess the parameter uncertainty).</w:t>
       </w:r>
     </w:p>
     <w:p>
@@ -7787,37 +7608,7 @@
         <w:rPr>
           <w:lang w:val="en-US"/>
         </w:rPr>
-        <w:t xml:space="preserve">If </w:t>
-      </w:r>
-      <w:r>
-        <w:rPr>
-          <w:lang w:val="en-US"/>
-        </w:rPr>
-        <w:t xml:space="preserve">the </w:t>
-      </w:r>
-      <w:r>
-        <w:rPr>
-          <w:lang w:val="en-US"/>
-        </w:rPr>
-        <w:t xml:space="preserve">« Automatic Multiple Channels » </w:t>
-      </w:r>
-      <w:r>
-        <w:rPr>
-          <w:lang w:val="en-US"/>
-        </w:rPr>
-        <w:t xml:space="preserve">inversion </w:t>
-      </w:r>
-      <w:r>
-        <w:rPr>
-          <w:lang w:val="en-US"/>
-        </w:rPr>
-        <w:t xml:space="preserve">has been </w:t>
-      </w:r>
-      <w:r>
-        <w:rPr>
-          <w:lang w:val="en-US"/>
-        </w:rPr>
-        <w:t xml:space="preserve">used, </w:t>
+        <w:t>Re-run the model with the set of calibrated parameters.</w:t>
       </w:r>
     </w:p>
     <w:p>
@@ -7833,6 +7624,8 @@
           <w:lang w:val="en-US"/>
         </w:rPr>
       </w:pPr>
+      <w:bookmarkStart w:id="1" w:name="_GoBack"/>
+      <w:bookmarkEnd w:id="1"/>
     </w:p>
     <w:p>
       <w:pPr>
@@ -10382,7 +10175,7 @@
 </file>
 
 <file path=customXml/itemProps1.xml><?xml version="1.0" encoding="utf-8"?>
-<ds:datastoreItem xmlns:ds="http://schemas.openxmlformats.org/officeDocument/2006/customXml" ds:itemID="{3DDCBC14-A4A4-4D31-8641-1E5267101208}">
+<ds:datastoreItem xmlns:ds="http://schemas.openxmlformats.org/officeDocument/2006/customXml" ds:itemID="{06256CDB-5172-4259-A218-5E1287F4CF52}">
   <ds:schemaRefs>
     <ds:schemaRef ds:uri="http://schemas.openxmlformats.org/officeDocument/2006/bibliography"/>
   </ds:schemaRefs>

</xml_diff>